<commit_message>
Add updated reports after SPRINT 2
</commit_message>
<xml_diff>
--- a/reports/PVPtarpinėataskaita_K409.docx
+++ b/reports/PVPtarpinėataskaita_K409.docx
@@ -1,6 +1,6 @@
 
 <file path=word/document.xml><?xml version="1.0" encoding="utf-8"?>
-<w:document xmlns:wpc="http://schemas.microsoft.com/office/word/2010/wordprocessingCanvas" xmlns:cx="http://schemas.microsoft.com/office/drawing/2014/chartex" xmlns:cx1="http://schemas.microsoft.com/office/drawing/2015/9/8/chartex" xmlns:cx2="http://schemas.microsoft.com/office/drawing/2015/10/21/chartex" xmlns:cx3="http://schemas.microsoft.com/office/drawing/2016/5/9/chartex" xmlns:cx4="http://schemas.microsoft.com/office/drawing/2016/5/10/chartex" xmlns:cx5="http://schemas.microsoft.com/office/drawing/2016/5/11/chartex" xmlns:cx6="http://schemas.microsoft.com/office/drawing/2016/5/12/chartex" xmlns:cx7="http://schemas.microsoft.com/office/drawing/2016/5/13/chartex" xmlns:cx8="http://schemas.microsoft.com/office/drawing/2016/5/14/chartex" xmlns:mc="http://schemas.openxmlformats.org/markup-compatibility/2006" xmlns:aink="http://schemas.microsoft.com/office/drawing/2016/ink" xmlns:am3d="http://schemas.microsoft.com/office/drawing/2017/model3d" xmlns:o="urn:schemas-microsoft-com:office:office" xmlns:oel="http://schemas.microsoft.com/office/2019/extlst" xmlns:r="http://schemas.openxmlformats.org/officeDocument/2006/relationships" xmlns:m="http://schemas.openxmlformats.org/officeDocument/2006/math" xmlns:v="urn:schemas-microsoft-com:vml" xmlns:wp14="http://schemas.microsoft.com/office/word/2010/wordprocessingDrawing" xmlns:wp="http://schemas.openxmlformats.org/drawingml/2006/wordprocessingDrawing" xmlns:w10="urn:schemas-microsoft-com:office:word" xmlns:w="http://schemas.openxmlformats.org/wordprocessingml/2006/main" xmlns:w14="http://schemas.microsoft.com/office/word/2010/wordml" xmlns:w15="http://schemas.microsoft.com/office/word/2012/wordml" xmlns:w16cex="http://schemas.microsoft.com/office/word/2018/wordml/cex" xmlns:w16cid="http://schemas.microsoft.com/office/word/2016/wordml/cid" xmlns:w16="http://schemas.microsoft.com/office/word/2018/wordml" xmlns:w16du="http://schemas.microsoft.com/office/word/2023/wordml/word16du" xmlns:w16sdtdh="http://schemas.microsoft.com/office/word/2020/wordml/sdtdatahash" xmlns:w16se="http://schemas.microsoft.com/office/word/2015/wordml/symex" xmlns:wpg="http://schemas.microsoft.com/office/word/2010/wordprocessingGroup" xmlns:wpi="http://schemas.microsoft.com/office/word/2010/wordprocessingInk" xmlns:wne="http://schemas.microsoft.com/office/word/2006/wordml" xmlns:wps="http://schemas.microsoft.com/office/word/2010/wordprocessingShape" mc:Ignorable="w14 w15 w16se w16cid w16 w16cex w16sdtdh w16du wp14">
+<w:document xmlns:wpc="http://schemas.microsoft.com/office/word/2010/wordprocessingCanvas" xmlns:cx="http://schemas.microsoft.com/office/drawing/2014/chartex" xmlns:cx1="http://schemas.microsoft.com/office/drawing/2015/9/8/chartex" xmlns:cx2="http://schemas.microsoft.com/office/drawing/2015/10/21/chartex" xmlns:cx3="http://schemas.microsoft.com/office/drawing/2016/5/9/chartex" xmlns:cx4="http://schemas.microsoft.com/office/drawing/2016/5/10/chartex" xmlns:cx5="http://schemas.microsoft.com/office/drawing/2016/5/11/chartex" xmlns:cx6="http://schemas.microsoft.com/office/drawing/2016/5/12/chartex" xmlns:cx7="http://schemas.microsoft.com/office/drawing/2016/5/13/chartex" xmlns:cx8="http://schemas.microsoft.com/office/drawing/2016/5/14/chartex" xmlns:mc="http://schemas.openxmlformats.org/markup-compatibility/2006" xmlns:aink="http://schemas.microsoft.com/office/drawing/2016/ink" xmlns:am3d="http://schemas.microsoft.com/office/drawing/2017/model3d" xmlns:o="urn:schemas-microsoft-com:office:office" xmlns:oel="http://schemas.microsoft.com/office/2019/extlst" xmlns:r="http://schemas.openxmlformats.org/officeDocument/2006/relationships" xmlns:m="http://schemas.openxmlformats.org/officeDocument/2006/math" xmlns:v="urn:schemas-microsoft-com:vml" xmlns:wp14="http://schemas.microsoft.com/office/word/2010/wordprocessingDrawing" xmlns:wp="http://schemas.openxmlformats.org/drawingml/2006/wordprocessingDrawing" xmlns:w10="urn:schemas-microsoft-com:office:word" xmlns:w="http://schemas.openxmlformats.org/wordprocessingml/2006/main" xmlns:w14="http://schemas.microsoft.com/office/word/2010/wordml" xmlns:w15="http://schemas.microsoft.com/office/word/2012/wordml" xmlns:w16cex="http://schemas.microsoft.com/office/word/2018/wordml/cex" xmlns:w16cid="http://schemas.microsoft.com/office/word/2016/wordml/cid" xmlns:w16="http://schemas.microsoft.com/office/word/2018/wordml" xmlns:w16du="http://schemas.microsoft.com/office/word/2023/wordml/word16du" xmlns:w16sdtdh="http://schemas.microsoft.com/office/word/2020/wordml/sdtdatahash" xmlns:w16se="http://schemas.microsoft.com/office/word/2015/wordml/symex" xmlns:wpg="http://schemas.microsoft.com/office/word/2010/wordprocessingGroup" xmlns:wpi="http://schemas.microsoft.com/office/word/2010/wordprocessingInk" xmlns:wne="http://schemas.microsoft.com/office/word/2006/wordml" xmlns:wps="http://schemas.microsoft.com/office/word/2010/wordprocessingShape" xmlns:a="http://schemas.openxmlformats.org/drawingml/2006/main" xmlns:pic="http://schemas.openxmlformats.org/drawingml/2006/picture" xmlns:a14="http://schemas.microsoft.com/office/drawing/2010/main" mc:Ignorable="w14 w15 w16se w16cid w16 w16cex w16sdtdh w16du wp14">
   <w:body>
     <w:p>
       <w:pPr>
@@ -142,14 +142,14 @@
       <w:tblPr>
         <w:tblStyle w:val="Lentelscel2"/>
         <w:tblW w:w="5812" w:type="dxa"/>
-        <w:jc w:val="right"/>
+        <w:jc w:val="center"/>
         <w:tblBorders>
-          <w:top w:val="none" w:sz="0" w:space="0" w:color="auto"/>
-          <w:left w:val="none" w:sz="0" w:space="0" w:color="auto"/>
-          <w:bottom w:val="none" w:sz="0" w:space="0" w:color="auto"/>
-          <w:right w:val="none" w:sz="0" w:space="0" w:color="auto"/>
-          <w:insideH w:val="none" w:sz="0" w:space="0" w:color="auto"/>
-          <w:insideV w:val="none" w:sz="0" w:space="0" w:color="auto"/>
+          <w:top w:val="none" w:color="auto" w:sz="0" w:space="0"/>
+          <w:left w:val="none" w:color="auto" w:sz="0" w:space="0"/>
+          <w:bottom w:val="none" w:color="auto" w:sz="0" w:space="0"/>
+          <w:right w:val="none" w:color="auto" w:sz="0" w:space="0"/>
+          <w:insideH w:val="none" w:color="auto" w:sz="0" w:space="0"/>
+          <w:insideV w:val="none" w:color="auto" w:sz="0" w:space="0"/>
         </w:tblBorders>
         <w:tblLook w:val="04A0" w:firstRow="1" w:lastRow="0" w:firstColumn="1" w:lastColumn="0" w:noHBand="0" w:noVBand="1"/>
       </w:tblPr>
@@ -159,14 +159,14 @@
       <w:tr>
         <w:trPr>
           <w:trHeight w:val="454"/>
-          <w:jc w:val="right"/>
         </w:trPr>
         <w:tc>
           <w:tcPr>
             <w:tcW w:w="5812" w:type="dxa"/>
             <w:tcBorders>
-              <w:top w:val="single" w:sz="4" w:space="0" w:color="D4AF37"/>
+              <w:top w:val="single" w:color="D4AF37" w:sz="4" w:space="0"/>
             </w:tcBorders>
+            <w:tcMar/>
             <w:vAlign w:val="bottom"/>
           </w:tcPr>
           <w:p>
@@ -195,11 +195,11 @@
       <w:tr>
         <w:trPr>
           <w:trHeight w:val="2096"/>
-          <w:jc w:val="right"/>
         </w:trPr>
         <w:tc>
           <w:tcPr>
             <w:tcW w:w="5812" w:type="dxa"/>
+            <w:tcMar/>
             <w:vAlign w:val="bottom"/>
           </w:tcPr>
           <w:p>
@@ -429,14 +429,14 @@
       <w:tr>
         <w:trPr>
           <w:trHeight w:val="454"/>
-          <w:jc w:val="right"/>
         </w:trPr>
         <w:tc>
           <w:tcPr>
             <w:tcW w:w="5812" w:type="dxa"/>
             <w:tcBorders>
-              <w:bottom w:val="single" w:sz="4" w:space="0" w:color="D4AF37"/>
+              <w:bottom w:val="single" w:color="D4AF37" w:sz="4" w:space="0"/>
             </w:tcBorders>
+            <w:tcMar/>
             <w:vAlign w:val="bottom"/>
           </w:tcPr>
           <w:p>
@@ -485,7 +485,7 @@
           <w:footerReference w:type="default" r:id="rId14"/>
           <w:headerReference w:type="first" r:id="rId15"/>
           <w:footerReference w:type="first" r:id="rId16"/>
-          <w:pgSz w:w="11906" w:h="16838" w:code="9"/>
+          <w:pgSz w:w="11906" w:h="16838" w:orient="portrait" w:code="9"/>
           <w:pgMar w:top="1134" w:right="567" w:bottom="1134" w:left="1701" w:header="720" w:footer="720" w:gutter="0"/>
           <w:cols w:space="720"/>
           <w:docGrid w:linePitch="360"/>
@@ -570,11 +570,11 @@
           </mc:Choice>
           <mc:Fallback>
             <w:pict>
-              <v:shapetype w14:anchorId="66130063" id="_x0000_t202" coordsize="21600,21600" o:spt="202" path="m,l,21600r21600,l21600,xe">
+              <v:shapetype id="_x0000_t202" coordsize="21600,21600" o:spt="202" path="m,l,21600r21600,l21600,xe" w14:anchorId="66130063">
                 <v:stroke joinstyle="miter"/>
                 <v:path gradientshapeok="t" o:connecttype="rect"/>
               </v:shapetype>
-              <v:shape id="Text Box 9" o:spid="_x0000_s1026" type="#_x0000_t202" style="position:absolute;margin-left:0;margin-top:81.1pt;width:393.15pt;height:29.1pt;z-index:251658240;visibility:visible;mso-wrap-style:square;mso-wrap-distance-left:9pt;mso-wrap-distance-top:0;mso-wrap-distance-right:9pt;mso-wrap-distance-bottom:0;mso-position-horizontal:center;mso-position-horizontal-relative:margin;mso-position-vertical:absolute;mso-position-vertical-relative:text;v-text-anchor:top" o:gfxdata="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" fillcolor="window" stroked="f" strokeweight=".5pt">
+              <v:shape id="Text Box 9" style="position:absolute;margin-left:0;margin-top:81.1pt;width:393.15pt;height:29.1pt;z-index:251658240;visibility:visible;mso-wrap-style:square;mso-wrap-distance-left:9pt;mso-wrap-distance-top:0;mso-wrap-distance-right:9pt;mso-wrap-distance-bottom:0;mso-position-horizontal:center;mso-position-horizontal-relative:margin;mso-position-vertical:absolute;mso-position-vertical-relative:text;v-text-anchor:top" o:spid="_x0000_s1026" fillcolor="window" stroked="f" strokeweight=".5pt" type="#_x0000_t202" o:gfxdata="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">
                 <v:textbox>
                   <w:txbxContent>
                     <w:p>
@@ -967,41 +967,45 @@
     <w:p>
       <w:pPr>
         <w:pStyle w:val="NormalWeb"/>
-        <w:spacing w:before="0" w:beforeAutospacing="0" w:after="120" w:afterAutospacing="0"/>
+        <w:spacing w:before="0" w:beforeAutospacing="off" w:after="120" w:afterAutospacing="off"/>
         <w:jc w:val="both"/>
         <w:rPr>
           <w:color w:val="000000"/>
-        </w:rPr>
-      </w:pPr>
-      <w:r>
-        <w:rPr>
-          <w:color w:val="000000"/>
+          <w:lang w:val="lt-LT"/>
+        </w:rPr>
+      </w:pPr>
+      <w:r>
+        <w:rPr>
+          <w:color w:val="000000" w:themeColor="text1" w:themeTint="FF" w:themeShade="FF"/>
+          <w:lang w:val="lt-LT"/>
         </w:rPr>
         <w:t xml:space="preserve">3. įstatymų nenumatytų piniginių sumų už </w:t>
       </w:r>
       <w:r>
         <w:rPr>
-          <w:color w:val="000000"/>
+          <w:color w:val="000000" w:themeColor="text1" w:themeTint="FF" w:themeShade="FF"/>
+          <w:lang w:val="lt-LT"/>
         </w:rPr>
         <w:t xml:space="preserve">produkto vystymo </w:t>
       </w:r>
       <w:r>
         <w:rPr>
-          <w:color w:val="000000"/>
+          <w:color w:val="000000" w:themeColor="text1" w:themeTint="FF" w:themeShade="FF"/>
+          <w:lang w:val="lt-LT"/>
         </w:rPr>
         <w:t>projektą ar jo dalis niekam nesu mokėjęs (-</w:t>
       </w:r>
-      <w:proofErr w:type="spellStart"/>
-      <w:r>
-        <w:rPr>
-          <w:color w:val="000000"/>
+      <w:r>
+        <w:rPr>
+          <w:color w:val="000000" w:themeColor="text1" w:themeTint="FF" w:themeShade="FF"/>
+          <w:lang w:val="lt-LT"/>
         </w:rPr>
         <w:t>usi</w:t>
       </w:r>
-      <w:proofErr w:type="spellEnd"/>
-      <w:r>
-        <w:rPr>
-          <w:color w:val="000000"/>
+      <w:r>
+        <w:rPr>
+          <w:color w:val="000000" w:themeColor="text1" w:themeTint="FF" w:themeShade="FF"/>
+          <w:lang w:val="lt-LT"/>
         </w:rPr>
         <w:t>);</w:t>
       </w:r>
@@ -1196,7 +1200,7 @@
           <w:footerReference w:type="default" r:id="rId18"/>
           <w:headerReference w:type="first" r:id="rId19"/>
           <w:footerReference w:type="first" r:id="rId20"/>
-          <w:pgSz w:w="11906" w:h="16838" w:code="9"/>
+          <w:pgSz w:w="11906" w:h="16838" w:orient="portrait" w:code="9"/>
           <w:pgMar w:top="1134" w:right="567" w:bottom="1134" w:left="1701" w:header="720" w:footer="720" w:gutter="0"/>
           <w:cols w:space="720"/>
           <w:titlePg/>
@@ -1233,7 +1237,7 @@
           <w:pPr>
             <w:pStyle w:val="TOC1"/>
             <w:rPr>
-              <w:rFonts w:asciiTheme="minorHAnsi" w:eastAsiaTheme="minorEastAsia" w:hAnsiTheme="minorHAnsi" w:cstheme="minorBidi"/>
+              <w:rFonts w:asciiTheme="minorHAnsi" w:hAnsiTheme="minorHAnsi" w:eastAsiaTheme="minorEastAsia" w:cstheme="minorBidi"/>
               <w:bCs w:val="0"/>
               <w:sz w:val="22"/>
               <w:szCs w:val="22"/>
@@ -1249,7 +1253,7 @@
           <w:r>
             <w:fldChar w:fldCharType="separate"/>
           </w:r>
-          <w:hyperlink w:anchor="_Toc128126509" w:history="1">
+          <w:hyperlink w:history="1" w:anchor="_Toc128126509">
             <w:r>
               <w:rPr>
                 <w:rStyle w:val="Hyperlink"/>
@@ -1310,14 +1314,14 @@
           <w:pPr>
             <w:pStyle w:val="TOC1"/>
             <w:rPr>
-              <w:rFonts w:asciiTheme="minorHAnsi" w:eastAsiaTheme="minorEastAsia" w:hAnsiTheme="minorHAnsi" w:cstheme="minorBidi"/>
+              <w:rFonts w:asciiTheme="minorHAnsi" w:hAnsiTheme="minorHAnsi" w:eastAsiaTheme="minorEastAsia" w:cstheme="minorBidi"/>
               <w:bCs w:val="0"/>
               <w:sz w:val="22"/>
               <w:szCs w:val="22"/>
               <w:lang w:eastAsia="lt-LT"/>
             </w:rPr>
           </w:pPr>
-          <w:hyperlink w:anchor="_Toc128126510" w:history="1">
+          <w:hyperlink w:history="1" w:anchor="_Toc128126510">
             <w:r>
               <w:rPr>
                 <w:rStyle w:val="Hyperlink"/>
@@ -1378,14 +1382,14 @@
           <w:pPr>
             <w:pStyle w:val="TOC1"/>
             <w:rPr>
-              <w:rFonts w:asciiTheme="minorHAnsi" w:eastAsiaTheme="minorEastAsia" w:hAnsiTheme="minorHAnsi" w:cstheme="minorBidi"/>
+              <w:rFonts w:asciiTheme="minorHAnsi" w:hAnsiTheme="minorHAnsi" w:eastAsiaTheme="minorEastAsia" w:cstheme="minorBidi"/>
               <w:bCs w:val="0"/>
               <w:sz w:val="22"/>
               <w:szCs w:val="22"/>
               <w:lang w:eastAsia="lt-LT"/>
             </w:rPr>
           </w:pPr>
-          <w:hyperlink w:anchor="_Toc128126511" w:history="1">
+          <w:hyperlink w:history="1" w:anchor="_Toc128126511">
             <w:r>
               <w:rPr>
                 <w:rStyle w:val="Hyperlink"/>
@@ -1446,14 +1450,14 @@
           <w:pPr>
             <w:pStyle w:val="TOC1"/>
             <w:rPr>
-              <w:rFonts w:asciiTheme="minorHAnsi" w:eastAsiaTheme="minorEastAsia" w:hAnsiTheme="minorHAnsi" w:cstheme="minorBidi"/>
+              <w:rFonts w:asciiTheme="minorHAnsi" w:hAnsiTheme="minorHAnsi" w:eastAsiaTheme="minorEastAsia" w:cstheme="minorBidi"/>
               <w:bCs w:val="0"/>
               <w:sz w:val="22"/>
               <w:szCs w:val="22"/>
               <w:lang w:eastAsia="lt-LT"/>
             </w:rPr>
           </w:pPr>
-          <w:hyperlink w:anchor="_Toc128126512" w:history="1">
+          <w:hyperlink w:history="1" w:anchor="_Toc128126512">
             <w:r>
               <w:rPr>
                 <w:rStyle w:val="Hyperlink"/>
@@ -1507,13 +1511,13 @@
           <w:pPr>
             <w:pStyle w:val="TOC2"/>
             <w:rPr>
-              <w:rFonts w:asciiTheme="minorHAnsi" w:eastAsiaTheme="minorEastAsia" w:hAnsiTheme="minorHAnsi" w:cstheme="minorBidi"/>
+              <w:rFonts w:asciiTheme="minorHAnsi" w:hAnsiTheme="minorHAnsi" w:eastAsiaTheme="minorEastAsia" w:cstheme="minorBidi"/>
               <w:sz w:val="22"/>
               <w:szCs w:val="22"/>
               <w:lang w:eastAsia="lt-LT"/>
             </w:rPr>
           </w:pPr>
-          <w:hyperlink w:anchor="_Toc128126513" w:history="1">
+          <w:hyperlink w:history="1" w:anchor="_Toc128126513">
             <w:r>
               <w:rPr>
                 <w:rStyle w:val="Hyperlink"/>
@@ -1567,13 +1571,13 @@
           <w:pPr>
             <w:pStyle w:val="TOC2"/>
             <w:rPr>
-              <w:rFonts w:asciiTheme="minorHAnsi" w:eastAsiaTheme="minorEastAsia" w:hAnsiTheme="minorHAnsi" w:cstheme="minorBidi"/>
+              <w:rFonts w:asciiTheme="minorHAnsi" w:hAnsiTheme="minorHAnsi" w:eastAsiaTheme="minorEastAsia" w:cstheme="minorBidi"/>
               <w:sz w:val="22"/>
               <w:szCs w:val="22"/>
               <w:lang w:eastAsia="lt-LT"/>
             </w:rPr>
           </w:pPr>
-          <w:hyperlink w:anchor="_Toc128126514" w:history="1">
+          <w:hyperlink w:history="1" w:anchor="_Toc128126514">
             <w:r>
               <w:rPr>
                 <w:rStyle w:val="Hyperlink"/>
@@ -1627,13 +1631,13 @@
           <w:pPr>
             <w:pStyle w:val="TOC2"/>
             <w:rPr>
-              <w:rFonts w:asciiTheme="minorHAnsi" w:eastAsiaTheme="minorEastAsia" w:hAnsiTheme="minorHAnsi" w:cstheme="minorBidi"/>
+              <w:rFonts w:asciiTheme="minorHAnsi" w:hAnsiTheme="minorHAnsi" w:eastAsiaTheme="minorEastAsia" w:cstheme="minorBidi"/>
               <w:sz w:val="22"/>
               <w:szCs w:val="22"/>
               <w:lang w:eastAsia="lt-LT"/>
             </w:rPr>
           </w:pPr>
-          <w:hyperlink w:anchor="_Toc128126515" w:history="1">
+          <w:hyperlink w:history="1" w:anchor="_Toc128126515">
             <w:r>
               <w:rPr>
                 <w:rStyle w:val="Hyperlink"/>
@@ -1687,14 +1691,14 @@
           <w:pPr>
             <w:pStyle w:val="TOC1"/>
             <w:rPr>
-              <w:rFonts w:asciiTheme="minorHAnsi" w:eastAsiaTheme="minorEastAsia" w:hAnsiTheme="minorHAnsi" w:cstheme="minorBidi"/>
+              <w:rFonts w:asciiTheme="minorHAnsi" w:hAnsiTheme="minorHAnsi" w:eastAsiaTheme="minorEastAsia" w:cstheme="minorBidi"/>
               <w:bCs w:val="0"/>
               <w:sz w:val="22"/>
               <w:szCs w:val="22"/>
               <w:lang w:eastAsia="lt-LT"/>
             </w:rPr>
           </w:pPr>
-          <w:hyperlink w:anchor="_Toc128126516" w:history="1">
+          <w:hyperlink w:history="1" w:anchor="_Toc128126516">
             <w:r>
               <w:rPr>
                 <w:rStyle w:val="Hyperlink"/>
@@ -1703,7 +1707,7 @@
             </w:r>
             <w:r>
               <w:rPr>
-                <w:rFonts w:asciiTheme="minorHAnsi" w:eastAsiaTheme="minorEastAsia" w:hAnsiTheme="minorHAnsi" w:cstheme="minorBidi"/>
+                <w:rFonts w:asciiTheme="minorHAnsi" w:hAnsiTheme="minorHAnsi" w:eastAsiaTheme="minorEastAsia" w:cstheme="minorBidi"/>
                 <w:bCs w:val="0"/>
                 <w:sz w:val="22"/>
                 <w:szCs w:val="22"/>
@@ -1764,13 +1768,13 @@
           <w:pPr>
             <w:pStyle w:val="TOC2"/>
             <w:rPr>
-              <w:rFonts w:asciiTheme="minorHAnsi" w:eastAsiaTheme="minorEastAsia" w:hAnsiTheme="minorHAnsi" w:cstheme="minorBidi"/>
+              <w:rFonts w:asciiTheme="minorHAnsi" w:hAnsiTheme="minorHAnsi" w:eastAsiaTheme="minorEastAsia" w:cstheme="minorBidi"/>
               <w:sz w:val="22"/>
               <w:szCs w:val="22"/>
               <w:lang w:eastAsia="lt-LT"/>
             </w:rPr>
           </w:pPr>
-          <w:hyperlink w:anchor="_Toc128126517" w:history="1">
+          <w:hyperlink w:history="1" w:anchor="_Toc128126517">
             <w:r>
               <w:rPr>
                 <w:rStyle w:val="Hyperlink"/>
@@ -1779,7 +1783,7 @@
             </w:r>
             <w:r>
               <w:rPr>
-                <w:rFonts w:asciiTheme="minorHAnsi" w:eastAsiaTheme="minorEastAsia" w:hAnsiTheme="minorHAnsi" w:cstheme="minorBidi"/>
+                <w:rFonts w:asciiTheme="minorHAnsi" w:hAnsiTheme="minorHAnsi" w:eastAsiaTheme="minorEastAsia" w:cstheme="minorBidi"/>
                 <w:sz w:val="22"/>
                 <w:szCs w:val="22"/>
                 <w:lang w:eastAsia="lt-LT"/>
@@ -1839,13 +1843,13 @@
           <w:pPr>
             <w:pStyle w:val="TOC2"/>
             <w:rPr>
-              <w:rFonts w:asciiTheme="minorHAnsi" w:eastAsiaTheme="minorEastAsia" w:hAnsiTheme="minorHAnsi" w:cstheme="minorBidi"/>
+              <w:rFonts w:asciiTheme="minorHAnsi" w:hAnsiTheme="minorHAnsi" w:eastAsiaTheme="minorEastAsia" w:cstheme="minorBidi"/>
               <w:sz w:val="22"/>
               <w:szCs w:val="22"/>
               <w:lang w:eastAsia="lt-LT"/>
             </w:rPr>
           </w:pPr>
-          <w:hyperlink w:anchor="_Toc128126518" w:history="1">
+          <w:hyperlink w:history="1" w:anchor="_Toc128126518">
             <w:r>
               <w:rPr>
                 <w:rStyle w:val="Hyperlink"/>
@@ -1854,7 +1858,7 @@
             </w:r>
             <w:r>
               <w:rPr>
-                <w:rFonts w:asciiTheme="minorHAnsi" w:eastAsiaTheme="minorEastAsia" w:hAnsiTheme="minorHAnsi" w:cstheme="minorBidi"/>
+                <w:rFonts w:asciiTheme="minorHAnsi" w:hAnsiTheme="minorHAnsi" w:eastAsiaTheme="minorEastAsia" w:cstheme="minorBidi"/>
                 <w:sz w:val="22"/>
                 <w:szCs w:val="22"/>
                 <w:lang w:eastAsia="lt-LT"/>
@@ -1914,14 +1918,14 @@
           <w:pPr>
             <w:pStyle w:val="TOC1"/>
             <w:rPr>
-              <w:rFonts w:asciiTheme="minorHAnsi" w:eastAsiaTheme="minorEastAsia" w:hAnsiTheme="minorHAnsi" w:cstheme="minorBidi"/>
+              <w:rFonts w:asciiTheme="minorHAnsi" w:hAnsiTheme="minorHAnsi" w:eastAsiaTheme="minorEastAsia" w:cstheme="minorBidi"/>
               <w:bCs w:val="0"/>
               <w:sz w:val="22"/>
               <w:szCs w:val="22"/>
               <w:lang w:eastAsia="lt-LT"/>
             </w:rPr>
           </w:pPr>
-          <w:hyperlink w:anchor="_Toc128126519" w:history="1">
+          <w:hyperlink w:history="1" w:anchor="_Toc128126519">
             <w:r>
               <w:rPr>
                 <w:rStyle w:val="Hyperlink"/>
@@ -1930,7 +1934,7 @@
             </w:r>
             <w:r>
               <w:rPr>
-                <w:rFonts w:asciiTheme="minorHAnsi" w:eastAsiaTheme="minorEastAsia" w:hAnsiTheme="minorHAnsi" w:cstheme="minorBidi"/>
+                <w:rFonts w:asciiTheme="minorHAnsi" w:hAnsiTheme="minorHAnsi" w:eastAsiaTheme="minorEastAsia" w:cstheme="minorBidi"/>
                 <w:bCs w:val="0"/>
                 <w:sz w:val="22"/>
                 <w:szCs w:val="22"/>
@@ -1991,13 +1995,13 @@
           <w:pPr>
             <w:pStyle w:val="TOC2"/>
             <w:rPr>
-              <w:rFonts w:asciiTheme="minorHAnsi" w:eastAsiaTheme="minorEastAsia" w:hAnsiTheme="minorHAnsi" w:cstheme="minorBidi"/>
+              <w:rFonts w:asciiTheme="minorHAnsi" w:hAnsiTheme="minorHAnsi" w:eastAsiaTheme="minorEastAsia" w:cstheme="minorBidi"/>
               <w:sz w:val="22"/>
               <w:szCs w:val="22"/>
               <w:lang w:eastAsia="lt-LT"/>
             </w:rPr>
           </w:pPr>
-          <w:hyperlink w:anchor="_Toc128126520" w:history="1">
+          <w:hyperlink w:history="1" w:anchor="_Toc128126520">
             <w:r>
               <w:rPr>
                 <w:rStyle w:val="Hyperlink"/>
@@ -2006,7 +2010,7 @@
             </w:r>
             <w:r>
               <w:rPr>
-                <w:rFonts w:asciiTheme="minorHAnsi" w:eastAsiaTheme="minorEastAsia" w:hAnsiTheme="minorHAnsi" w:cstheme="minorBidi"/>
+                <w:rFonts w:asciiTheme="minorHAnsi" w:hAnsiTheme="minorHAnsi" w:eastAsiaTheme="minorEastAsia" w:cstheme="minorBidi"/>
                 <w:sz w:val="22"/>
                 <w:szCs w:val="22"/>
                 <w:lang w:eastAsia="lt-LT"/>
@@ -2066,13 +2070,13 @@
           <w:pPr>
             <w:pStyle w:val="TOC2"/>
             <w:rPr>
-              <w:rFonts w:asciiTheme="minorHAnsi" w:eastAsiaTheme="minorEastAsia" w:hAnsiTheme="minorHAnsi" w:cstheme="minorBidi"/>
+              <w:rFonts w:asciiTheme="minorHAnsi" w:hAnsiTheme="minorHAnsi" w:eastAsiaTheme="minorEastAsia" w:cstheme="minorBidi"/>
               <w:sz w:val="22"/>
               <w:szCs w:val="22"/>
               <w:lang w:eastAsia="lt-LT"/>
             </w:rPr>
           </w:pPr>
-          <w:hyperlink w:anchor="_Toc128126521" w:history="1">
+          <w:hyperlink w:history="1" w:anchor="_Toc128126521">
             <w:r>
               <w:rPr>
                 <w:rStyle w:val="Hyperlink"/>
@@ -2081,7 +2085,7 @@
             </w:r>
             <w:r>
               <w:rPr>
-                <w:rFonts w:asciiTheme="minorHAnsi" w:eastAsiaTheme="minorEastAsia" w:hAnsiTheme="minorHAnsi" w:cstheme="minorBidi"/>
+                <w:rFonts w:asciiTheme="minorHAnsi" w:hAnsiTheme="minorHAnsi" w:eastAsiaTheme="minorEastAsia" w:cstheme="minorBidi"/>
                 <w:sz w:val="22"/>
                 <w:szCs w:val="22"/>
                 <w:lang w:eastAsia="lt-LT"/>
@@ -2141,13 +2145,13 @@
           <w:pPr>
             <w:pStyle w:val="TOC2"/>
             <w:rPr>
-              <w:rFonts w:asciiTheme="minorHAnsi" w:eastAsiaTheme="minorEastAsia" w:hAnsiTheme="minorHAnsi" w:cstheme="minorBidi"/>
+              <w:rFonts w:asciiTheme="minorHAnsi" w:hAnsiTheme="minorHAnsi" w:eastAsiaTheme="minorEastAsia" w:cstheme="minorBidi"/>
               <w:sz w:val="22"/>
               <w:szCs w:val="22"/>
               <w:lang w:eastAsia="lt-LT"/>
             </w:rPr>
           </w:pPr>
-          <w:hyperlink w:anchor="_Toc128126522" w:history="1">
+          <w:hyperlink w:history="1" w:anchor="_Toc128126522">
             <w:r>
               <w:rPr>
                 <w:rStyle w:val="Hyperlink"/>
@@ -2156,7 +2160,7 @@
             </w:r>
             <w:r>
               <w:rPr>
-                <w:rFonts w:asciiTheme="minorHAnsi" w:eastAsiaTheme="minorEastAsia" w:hAnsiTheme="minorHAnsi" w:cstheme="minorBidi"/>
+                <w:rFonts w:asciiTheme="minorHAnsi" w:hAnsiTheme="minorHAnsi" w:eastAsiaTheme="minorEastAsia" w:cstheme="minorBidi"/>
                 <w:sz w:val="22"/>
                 <w:szCs w:val="22"/>
                 <w:lang w:eastAsia="lt-LT"/>
@@ -2216,13 +2220,13 @@
           <w:pPr>
             <w:pStyle w:val="TOC2"/>
             <w:rPr>
-              <w:rFonts w:asciiTheme="minorHAnsi" w:eastAsiaTheme="minorEastAsia" w:hAnsiTheme="minorHAnsi" w:cstheme="minorBidi"/>
+              <w:rFonts w:asciiTheme="minorHAnsi" w:hAnsiTheme="minorHAnsi" w:eastAsiaTheme="minorEastAsia" w:cstheme="minorBidi"/>
               <w:sz w:val="22"/>
               <w:szCs w:val="22"/>
               <w:lang w:eastAsia="lt-LT"/>
             </w:rPr>
           </w:pPr>
-          <w:hyperlink w:anchor="_Toc128126523" w:history="1">
+          <w:hyperlink w:history="1" w:anchor="_Toc128126523">
             <w:r>
               <w:rPr>
                 <w:rStyle w:val="Hyperlink"/>
@@ -2231,7 +2235,7 @@
             </w:r>
             <w:r>
               <w:rPr>
-                <w:rFonts w:asciiTheme="minorHAnsi" w:eastAsiaTheme="minorEastAsia" w:hAnsiTheme="minorHAnsi" w:cstheme="minorBidi"/>
+                <w:rFonts w:asciiTheme="minorHAnsi" w:hAnsiTheme="minorHAnsi" w:eastAsiaTheme="minorEastAsia" w:cstheme="minorBidi"/>
                 <w:sz w:val="22"/>
                 <w:szCs w:val="22"/>
                 <w:lang w:eastAsia="lt-LT"/>
@@ -2291,13 +2295,13 @@
           <w:pPr>
             <w:pStyle w:val="TOC2"/>
             <w:rPr>
-              <w:rFonts w:asciiTheme="minorHAnsi" w:eastAsiaTheme="minorEastAsia" w:hAnsiTheme="minorHAnsi" w:cstheme="minorBidi"/>
+              <w:rFonts w:asciiTheme="minorHAnsi" w:hAnsiTheme="minorHAnsi" w:eastAsiaTheme="minorEastAsia" w:cstheme="minorBidi"/>
               <w:sz w:val="22"/>
               <w:szCs w:val="22"/>
               <w:lang w:eastAsia="lt-LT"/>
             </w:rPr>
           </w:pPr>
-          <w:hyperlink w:anchor="_Toc128126524" w:history="1">
+          <w:hyperlink w:history="1" w:anchor="_Toc128126524">
             <w:r>
               <w:rPr>
                 <w:rStyle w:val="Hyperlink"/>
@@ -2306,7 +2310,7 @@
             </w:r>
             <w:r>
               <w:rPr>
-                <w:rFonts w:asciiTheme="minorHAnsi" w:eastAsiaTheme="minorEastAsia" w:hAnsiTheme="minorHAnsi" w:cstheme="minorBidi"/>
+                <w:rFonts w:asciiTheme="minorHAnsi" w:hAnsiTheme="minorHAnsi" w:eastAsiaTheme="minorEastAsia" w:cstheme="minorBidi"/>
                 <w:sz w:val="22"/>
                 <w:szCs w:val="22"/>
                 <w:lang w:eastAsia="lt-LT"/>
@@ -2366,13 +2370,13 @@
           <w:pPr>
             <w:pStyle w:val="TOC2"/>
             <w:rPr>
-              <w:rFonts w:asciiTheme="minorHAnsi" w:eastAsiaTheme="minorEastAsia" w:hAnsiTheme="minorHAnsi" w:cstheme="minorBidi"/>
+              <w:rFonts w:asciiTheme="minorHAnsi" w:hAnsiTheme="minorHAnsi" w:eastAsiaTheme="minorEastAsia" w:cstheme="minorBidi"/>
               <w:sz w:val="22"/>
               <w:szCs w:val="22"/>
               <w:lang w:eastAsia="lt-LT"/>
             </w:rPr>
           </w:pPr>
-          <w:hyperlink w:anchor="_Toc128126525" w:history="1">
+          <w:hyperlink w:history="1" w:anchor="_Toc128126525">
             <w:r>
               <w:rPr>
                 <w:rStyle w:val="Hyperlink"/>
@@ -2381,7 +2385,7 @@
             </w:r>
             <w:r>
               <w:rPr>
-                <w:rFonts w:asciiTheme="minorHAnsi" w:eastAsiaTheme="minorEastAsia" w:hAnsiTheme="minorHAnsi" w:cstheme="minorBidi"/>
+                <w:rFonts w:asciiTheme="minorHAnsi" w:hAnsiTheme="minorHAnsi" w:eastAsiaTheme="minorEastAsia" w:cstheme="minorBidi"/>
                 <w:sz w:val="22"/>
                 <w:szCs w:val="22"/>
                 <w:lang w:eastAsia="lt-LT"/>
@@ -2441,13 +2445,13 @@
           <w:pPr>
             <w:pStyle w:val="TOC2"/>
             <w:rPr>
-              <w:rFonts w:asciiTheme="minorHAnsi" w:eastAsiaTheme="minorEastAsia" w:hAnsiTheme="minorHAnsi" w:cstheme="minorBidi"/>
+              <w:rFonts w:asciiTheme="minorHAnsi" w:hAnsiTheme="minorHAnsi" w:eastAsiaTheme="minorEastAsia" w:cstheme="minorBidi"/>
               <w:sz w:val="22"/>
               <w:szCs w:val="22"/>
               <w:lang w:eastAsia="lt-LT"/>
             </w:rPr>
           </w:pPr>
-          <w:hyperlink w:anchor="_Toc128126526" w:history="1">
+          <w:hyperlink w:history="1" w:anchor="_Toc128126526">
             <w:r>
               <w:rPr>
                 <w:rStyle w:val="Hyperlink"/>
@@ -2456,7 +2460,7 @@
             </w:r>
             <w:r>
               <w:rPr>
-                <w:rFonts w:asciiTheme="minorHAnsi" w:eastAsiaTheme="minorEastAsia" w:hAnsiTheme="minorHAnsi" w:cstheme="minorBidi"/>
+                <w:rFonts w:asciiTheme="minorHAnsi" w:hAnsiTheme="minorHAnsi" w:eastAsiaTheme="minorEastAsia" w:cstheme="minorBidi"/>
                 <w:sz w:val="22"/>
                 <w:szCs w:val="22"/>
                 <w:lang w:eastAsia="lt-LT"/>
@@ -2516,14 +2520,14 @@
           <w:pPr>
             <w:pStyle w:val="TOC1"/>
             <w:rPr>
-              <w:rFonts w:asciiTheme="minorHAnsi" w:eastAsiaTheme="minorEastAsia" w:hAnsiTheme="minorHAnsi" w:cstheme="minorBidi"/>
+              <w:rFonts w:asciiTheme="minorHAnsi" w:hAnsiTheme="minorHAnsi" w:eastAsiaTheme="minorEastAsia" w:cstheme="minorBidi"/>
               <w:bCs w:val="0"/>
               <w:sz w:val="22"/>
               <w:szCs w:val="22"/>
               <w:lang w:eastAsia="lt-LT"/>
             </w:rPr>
           </w:pPr>
-          <w:hyperlink w:anchor="_Toc128126527" w:history="1">
+          <w:hyperlink w:history="1" w:anchor="_Toc128126527">
             <w:r>
               <w:rPr>
                 <w:rStyle w:val="Hyperlink"/>
@@ -2532,7 +2536,7 @@
             </w:r>
             <w:r>
               <w:rPr>
-                <w:rFonts w:asciiTheme="minorHAnsi" w:eastAsiaTheme="minorEastAsia" w:hAnsiTheme="minorHAnsi" w:cstheme="minorBidi"/>
+                <w:rFonts w:asciiTheme="minorHAnsi" w:hAnsiTheme="minorHAnsi" w:eastAsiaTheme="minorEastAsia" w:cstheme="minorBidi"/>
                 <w:bCs w:val="0"/>
                 <w:sz w:val="22"/>
                 <w:szCs w:val="22"/>
@@ -2593,13 +2597,13 @@
           <w:pPr>
             <w:pStyle w:val="TOC2"/>
             <w:rPr>
-              <w:rFonts w:asciiTheme="minorHAnsi" w:eastAsiaTheme="minorEastAsia" w:hAnsiTheme="minorHAnsi" w:cstheme="minorBidi"/>
+              <w:rFonts w:asciiTheme="minorHAnsi" w:hAnsiTheme="minorHAnsi" w:eastAsiaTheme="minorEastAsia" w:cstheme="minorBidi"/>
               <w:sz w:val="22"/>
               <w:szCs w:val="22"/>
               <w:lang w:eastAsia="lt-LT"/>
             </w:rPr>
           </w:pPr>
-          <w:hyperlink w:anchor="_Toc128126528" w:history="1">
+          <w:hyperlink w:history="1" w:anchor="_Toc128126528">
             <w:r>
               <w:rPr>
                 <w:rStyle w:val="Hyperlink"/>
@@ -2608,7 +2612,7 @@
             </w:r>
             <w:r>
               <w:rPr>
-                <w:rFonts w:asciiTheme="minorHAnsi" w:eastAsiaTheme="minorEastAsia" w:hAnsiTheme="minorHAnsi" w:cstheme="minorBidi"/>
+                <w:rFonts w:asciiTheme="minorHAnsi" w:hAnsiTheme="minorHAnsi" w:eastAsiaTheme="minorEastAsia" w:cstheme="minorBidi"/>
                 <w:sz w:val="22"/>
                 <w:szCs w:val="22"/>
                 <w:lang w:eastAsia="lt-LT"/>
@@ -2675,13 +2679,13 @@
           <w:pPr>
             <w:pStyle w:val="TOC2"/>
             <w:rPr>
-              <w:rFonts w:asciiTheme="minorHAnsi" w:eastAsiaTheme="minorEastAsia" w:hAnsiTheme="minorHAnsi" w:cstheme="minorBidi"/>
+              <w:rFonts w:asciiTheme="minorHAnsi" w:hAnsiTheme="minorHAnsi" w:eastAsiaTheme="minorEastAsia" w:cstheme="minorBidi"/>
               <w:sz w:val="22"/>
               <w:szCs w:val="22"/>
               <w:lang w:eastAsia="lt-LT"/>
             </w:rPr>
           </w:pPr>
-          <w:hyperlink w:anchor="_Toc128126529" w:history="1">
+          <w:hyperlink w:history="1" w:anchor="_Toc128126529">
             <w:r>
               <w:rPr>
                 <w:rStyle w:val="Hyperlink"/>
@@ -2690,7 +2694,7 @@
             </w:r>
             <w:r>
               <w:rPr>
-                <w:rFonts w:asciiTheme="minorHAnsi" w:eastAsiaTheme="minorEastAsia" w:hAnsiTheme="minorHAnsi" w:cstheme="minorBidi"/>
+                <w:rFonts w:asciiTheme="minorHAnsi" w:hAnsiTheme="minorHAnsi" w:eastAsiaTheme="minorEastAsia" w:cstheme="minorBidi"/>
                 <w:sz w:val="22"/>
                 <w:szCs w:val="22"/>
                 <w:lang w:eastAsia="lt-LT"/>
@@ -2757,13 +2761,13 @@
           <w:pPr>
             <w:pStyle w:val="TOC2"/>
             <w:rPr>
-              <w:rFonts w:asciiTheme="minorHAnsi" w:eastAsiaTheme="minorEastAsia" w:hAnsiTheme="minorHAnsi" w:cstheme="minorBidi"/>
+              <w:rFonts w:asciiTheme="minorHAnsi" w:hAnsiTheme="minorHAnsi" w:eastAsiaTheme="minorEastAsia" w:cstheme="minorBidi"/>
               <w:sz w:val="22"/>
               <w:szCs w:val="22"/>
               <w:lang w:eastAsia="lt-LT"/>
             </w:rPr>
           </w:pPr>
-          <w:hyperlink w:anchor="_Toc128126530" w:history="1">
+          <w:hyperlink w:history="1" w:anchor="_Toc128126530">
             <w:r>
               <w:rPr>
                 <w:rStyle w:val="Hyperlink"/>
@@ -2773,7 +2777,7 @@
             </w:r>
             <w:r>
               <w:rPr>
-                <w:rFonts w:asciiTheme="minorHAnsi" w:eastAsiaTheme="minorEastAsia" w:hAnsiTheme="minorHAnsi" w:cstheme="minorBidi"/>
+                <w:rFonts w:asciiTheme="minorHAnsi" w:hAnsiTheme="minorHAnsi" w:eastAsiaTheme="minorEastAsia" w:cstheme="minorBidi"/>
                 <w:sz w:val="22"/>
                 <w:szCs w:val="22"/>
                 <w:lang w:eastAsia="lt-LT"/>
@@ -2834,14 +2838,14 @@
           <w:pPr>
             <w:pStyle w:val="TOC1"/>
             <w:rPr>
-              <w:rFonts w:asciiTheme="minorHAnsi" w:eastAsiaTheme="minorEastAsia" w:hAnsiTheme="minorHAnsi" w:cstheme="minorBidi"/>
+              <w:rFonts w:asciiTheme="minorHAnsi" w:hAnsiTheme="minorHAnsi" w:eastAsiaTheme="minorEastAsia" w:cstheme="minorBidi"/>
               <w:bCs w:val="0"/>
               <w:sz w:val="22"/>
               <w:szCs w:val="22"/>
               <w:lang w:eastAsia="lt-LT"/>
             </w:rPr>
           </w:pPr>
-          <w:hyperlink w:anchor="_Toc128126531" w:history="1">
+          <w:hyperlink w:history="1" w:anchor="_Toc128126531">
             <w:r>
               <w:rPr>
                 <w:rStyle w:val="Hyperlink"/>
@@ -2850,7 +2854,7 @@
             </w:r>
             <w:r>
               <w:rPr>
-                <w:rFonts w:asciiTheme="minorHAnsi" w:eastAsiaTheme="minorEastAsia" w:hAnsiTheme="minorHAnsi" w:cstheme="minorBidi"/>
+                <w:rFonts w:asciiTheme="minorHAnsi" w:hAnsiTheme="minorHAnsi" w:eastAsiaTheme="minorEastAsia" w:cstheme="minorBidi"/>
                 <w:bCs w:val="0"/>
                 <w:sz w:val="22"/>
                 <w:szCs w:val="22"/>
@@ -2911,14 +2915,14 @@
           <w:pPr>
             <w:pStyle w:val="TOC1"/>
             <w:rPr>
-              <w:rFonts w:asciiTheme="minorHAnsi" w:eastAsiaTheme="minorEastAsia" w:hAnsiTheme="minorHAnsi" w:cstheme="minorBidi"/>
+              <w:rFonts w:asciiTheme="minorHAnsi" w:hAnsiTheme="minorHAnsi" w:eastAsiaTheme="minorEastAsia" w:cstheme="minorBidi"/>
               <w:bCs w:val="0"/>
               <w:sz w:val="22"/>
               <w:szCs w:val="22"/>
               <w:lang w:eastAsia="lt-LT"/>
             </w:rPr>
           </w:pPr>
-          <w:hyperlink w:anchor="_Toc128126532" w:history="1">
+          <w:hyperlink w:history="1" w:anchor="_Toc128126532">
             <w:r>
               <w:rPr>
                 <w:rStyle w:val="Hyperlink"/>
@@ -2972,14 +2976,14 @@
           <w:pPr>
             <w:pStyle w:val="TOC1"/>
             <w:rPr>
-              <w:rFonts w:asciiTheme="minorHAnsi" w:eastAsiaTheme="minorEastAsia" w:hAnsiTheme="minorHAnsi" w:cstheme="minorBidi"/>
+              <w:rFonts w:asciiTheme="minorHAnsi" w:hAnsiTheme="minorHAnsi" w:eastAsiaTheme="minorEastAsia" w:cstheme="minorBidi"/>
               <w:bCs w:val="0"/>
               <w:sz w:val="22"/>
               <w:szCs w:val="22"/>
               <w:lang w:eastAsia="lt-LT"/>
             </w:rPr>
           </w:pPr>
-          <w:hyperlink w:anchor="_Toc128126533" w:history="1">
+          <w:hyperlink w:history="1" w:anchor="_Toc128126533">
             <w:r>
               <w:rPr>
                 <w:rStyle w:val="Hyperlink"/>
@@ -3033,14 +3037,14 @@
           <w:pPr>
             <w:pStyle w:val="TOC1"/>
             <w:rPr>
-              <w:rFonts w:asciiTheme="minorHAnsi" w:eastAsiaTheme="minorEastAsia" w:hAnsiTheme="minorHAnsi" w:cstheme="minorBidi"/>
+              <w:rFonts w:asciiTheme="minorHAnsi" w:hAnsiTheme="minorHAnsi" w:eastAsiaTheme="minorEastAsia" w:cstheme="minorBidi"/>
               <w:bCs w:val="0"/>
               <w:sz w:val="22"/>
               <w:szCs w:val="22"/>
               <w:lang w:eastAsia="lt-LT"/>
             </w:rPr>
           </w:pPr>
-          <w:hyperlink w:anchor="_Toc128126534" w:history="1">
+          <w:hyperlink w:history="1" w:anchor="_Toc128126534">
             <w:r>
               <w:rPr>
                 <w:rStyle w:val="Hyperlink"/>
@@ -3101,13 +3105,13 @@
           <w:pPr>
             <w:pStyle w:val="TOC2"/>
             <w:rPr>
-              <w:rFonts w:asciiTheme="minorHAnsi" w:eastAsiaTheme="minorEastAsia" w:hAnsiTheme="minorHAnsi" w:cstheme="minorBidi"/>
+              <w:rFonts w:asciiTheme="minorHAnsi" w:hAnsiTheme="minorHAnsi" w:eastAsiaTheme="minorEastAsia" w:cstheme="minorBidi"/>
               <w:sz w:val="22"/>
               <w:szCs w:val="22"/>
               <w:lang w:eastAsia="lt-LT"/>
             </w:rPr>
           </w:pPr>
-          <w:hyperlink w:anchor="_Toc128126535" w:history="1">
+          <w:hyperlink w:history="1" w:anchor="_Toc128126535">
             <w:r>
               <w:rPr>
                 <w:rStyle w:val="Hyperlink"/>
@@ -3117,7 +3121,7 @@
             </w:r>
             <w:r>
               <w:rPr>
-                <w:rFonts w:asciiTheme="minorHAnsi" w:eastAsiaTheme="minorEastAsia" w:hAnsiTheme="minorHAnsi" w:cstheme="minorBidi"/>
+                <w:rFonts w:asciiTheme="minorHAnsi" w:hAnsiTheme="minorHAnsi" w:eastAsiaTheme="minorEastAsia" w:cstheme="minorBidi"/>
                 <w:sz w:val="22"/>
                 <w:szCs w:val="22"/>
                 <w:lang w:eastAsia="lt-LT"/>
@@ -3199,8 +3203,8 @@
       <w:pPr>
         <w:pStyle w:val="Antratbenr"/>
       </w:pPr>
-      <w:bookmarkStart w:id="0" w:name="_Toc127995084"/>
-      <w:bookmarkStart w:id="1" w:name="_Toc128126509"/>
+      <w:bookmarkStart w:name="_Toc127995084" w:id="0"/>
+      <w:bookmarkStart w:name="_Toc128126509" w:id="1"/>
       <w:r>
         <w:t>Lentelių sąrašas</w:t>
       </w:r>
@@ -3235,7 +3239,7 @@
           <w:tab w:val="right" w:leader="dot" w:pos="9628"/>
         </w:tabs>
         <w:rPr>
-          <w:rFonts w:asciiTheme="minorHAnsi" w:eastAsiaTheme="minorEastAsia" w:hAnsiTheme="minorHAnsi" w:cstheme="minorBidi"/>
+          <w:rFonts w:asciiTheme="minorHAnsi" w:hAnsiTheme="minorHAnsi" w:eastAsiaTheme="minorEastAsia" w:cstheme="minorBidi"/>
           <w:noProof/>
           <w:sz w:val="22"/>
           <w:szCs w:val="22"/>
@@ -3251,7 +3255,7 @@
       <w:r>
         <w:fldChar w:fldCharType="separate"/>
       </w:r>
-      <w:hyperlink w:anchor="_Toc128126536" w:history="1">
+      <w:hyperlink w:history="1" w:anchor="_Toc128126536">
         <w:r>
           <w:rPr>
             <w:rStyle w:val="Hyperlink"/>
@@ -3339,14 +3343,14 @@
           <w:tab w:val="right" w:leader="dot" w:pos="9628"/>
         </w:tabs>
         <w:rPr>
-          <w:rFonts w:asciiTheme="minorHAnsi" w:eastAsiaTheme="minorEastAsia" w:hAnsiTheme="minorHAnsi" w:cstheme="minorBidi"/>
+          <w:rFonts w:asciiTheme="minorHAnsi" w:hAnsiTheme="minorHAnsi" w:eastAsiaTheme="minorEastAsia" w:cstheme="minorBidi"/>
           <w:noProof/>
           <w:sz w:val="22"/>
           <w:szCs w:val="22"/>
           <w:lang w:eastAsia="lt-LT"/>
         </w:rPr>
       </w:pPr>
-      <w:hyperlink w:anchor="_Toc128126537" w:history="1">
+      <w:hyperlink w:history="1" w:anchor="_Toc128126537">
         <w:r>
           <w:rPr>
             <w:rStyle w:val="Hyperlink"/>
@@ -3421,14 +3425,14 @@
           <w:tab w:val="right" w:leader="dot" w:pos="9628"/>
         </w:tabs>
         <w:rPr>
-          <w:rFonts w:asciiTheme="minorHAnsi" w:eastAsiaTheme="minorEastAsia" w:hAnsiTheme="minorHAnsi" w:cstheme="minorBidi"/>
+          <w:rFonts w:asciiTheme="minorHAnsi" w:hAnsiTheme="minorHAnsi" w:eastAsiaTheme="minorEastAsia" w:cstheme="minorBidi"/>
           <w:noProof/>
           <w:sz w:val="22"/>
           <w:szCs w:val="22"/>
           <w:lang w:eastAsia="lt-LT"/>
         </w:rPr>
       </w:pPr>
-      <w:hyperlink w:anchor="_Toc128126538" w:history="1">
+      <w:hyperlink w:history="1" w:anchor="_Toc128126538">
         <w:r>
           <w:rPr>
             <w:rStyle w:val="Hyperlink"/>
@@ -3503,14 +3507,14 @@
           <w:tab w:val="right" w:leader="dot" w:pos="9628"/>
         </w:tabs>
         <w:rPr>
-          <w:rFonts w:asciiTheme="minorHAnsi" w:eastAsiaTheme="minorEastAsia" w:hAnsiTheme="minorHAnsi" w:cstheme="minorBidi"/>
+          <w:rFonts w:asciiTheme="minorHAnsi" w:hAnsiTheme="minorHAnsi" w:eastAsiaTheme="minorEastAsia" w:cstheme="minorBidi"/>
           <w:noProof/>
           <w:sz w:val="22"/>
           <w:szCs w:val="22"/>
           <w:lang w:eastAsia="lt-LT"/>
         </w:rPr>
       </w:pPr>
-      <w:hyperlink w:anchor="_Toc128126539" w:history="1">
+      <w:hyperlink w:history="1" w:anchor="_Toc128126539">
         <w:r>
           <w:rPr>
             <w:rStyle w:val="Hyperlink"/>
@@ -3585,14 +3589,14 @@
           <w:tab w:val="right" w:leader="dot" w:pos="9628"/>
         </w:tabs>
         <w:rPr>
-          <w:rFonts w:asciiTheme="minorHAnsi" w:eastAsiaTheme="minorEastAsia" w:hAnsiTheme="minorHAnsi" w:cstheme="minorBidi"/>
+          <w:rFonts w:asciiTheme="minorHAnsi" w:hAnsiTheme="minorHAnsi" w:eastAsiaTheme="minorEastAsia" w:cstheme="minorBidi"/>
           <w:noProof/>
           <w:sz w:val="22"/>
           <w:szCs w:val="22"/>
           <w:lang w:eastAsia="lt-LT"/>
         </w:rPr>
       </w:pPr>
-      <w:hyperlink w:anchor="_Toc128126540" w:history="1">
+      <w:hyperlink w:history="1" w:anchor="_Toc128126540">
         <w:r>
           <w:rPr>
             <w:rStyle w:val="Hyperlink"/>
@@ -3675,12 +3679,12 @@
       <w:pPr>
         <w:pStyle w:val="Antratbenr"/>
       </w:pPr>
-      <w:bookmarkStart w:id="2" w:name="_Toc127995085"/>
-      <w:bookmarkStart w:id="3" w:name="_Toc128126510"/>
-      <w:bookmarkStart w:id="4" w:name="_Toc503646966"/>
-      <w:bookmarkStart w:id="5" w:name="_Toc503648356"/>
-      <w:bookmarkStart w:id="6" w:name="_Toc503651300"/>
-      <w:bookmarkStart w:id="7" w:name="_Toc505346876"/>
+      <w:bookmarkStart w:name="_Toc127995085" w:id="2"/>
+      <w:bookmarkStart w:name="_Toc128126510" w:id="3"/>
+      <w:bookmarkStart w:name="_Toc503646966" w:id="4"/>
+      <w:bookmarkStart w:name="_Toc503648356" w:id="5"/>
+      <w:bookmarkStart w:name="_Toc503651300" w:id="6"/>
+      <w:bookmarkStart w:name="_Toc505346876" w:id="7"/>
       <w:r>
         <w:t>Paveikslų sąrašas</w:t>
       </w:r>
@@ -3715,7 +3719,7 @@
           <w:tab w:val="right" w:leader="dot" w:pos="9628"/>
         </w:tabs>
         <w:rPr>
-          <w:rFonts w:asciiTheme="minorHAnsi" w:eastAsiaTheme="minorEastAsia" w:hAnsiTheme="minorHAnsi" w:cstheme="minorBidi"/>
+          <w:rFonts w:asciiTheme="minorHAnsi" w:hAnsiTheme="minorHAnsi" w:eastAsiaTheme="minorEastAsia" w:cstheme="minorBidi"/>
           <w:noProof/>
           <w:sz w:val="22"/>
           <w:szCs w:val="22"/>
@@ -3731,7 +3735,7 @@
       <w:r>
         <w:fldChar w:fldCharType="separate"/>
       </w:r>
-      <w:hyperlink w:anchor="_Toc128126541" w:history="1">
+      <w:hyperlink w:history="1" w:anchor="_Toc128126541">
         <w:r>
           <w:rPr>
             <w:rStyle w:val="Hyperlink"/>
@@ -3812,8 +3816,8 @@
       <w:pPr>
         <w:pStyle w:val="Antratbenr"/>
       </w:pPr>
-      <w:bookmarkStart w:id="8" w:name="_Toc127995087"/>
-      <w:bookmarkStart w:id="9" w:name="_Toc128126512"/>
+      <w:bookmarkStart w:name="_Toc127995087" w:id="8"/>
+      <w:bookmarkStart w:name="_Toc128126512" w:id="9"/>
       <w:r>
         <w:t>Įvadas</w:t>
       </w:r>
@@ -3838,11 +3842,11 @@
           <w:szCs w:val="24"/>
         </w:rPr>
       </w:pPr>
-      <w:bookmarkStart w:id="10" w:name="_Toc128126513"/>
-      <w:bookmarkStart w:id="11" w:name="_Toc503646967"/>
-      <w:bookmarkStart w:id="12" w:name="_Toc503648357"/>
-      <w:bookmarkStart w:id="13" w:name="_Toc503651301"/>
-      <w:bookmarkStart w:id="14" w:name="_Toc505346877"/>
+      <w:bookmarkStart w:name="_Toc128126513" w:id="10"/>
+      <w:bookmarkStart w:name="_Toc503646967" w:id="11"/>
+      <w:bookmarkStart w:name="_Toc503648357" w:id="12"/>
+      <w:bookmarkStart w:name="_Toc503651301" w:id="13"/>
+      <w:bookmarkStart w:name="_Toc505346877" w:id="14"/>
       <w:r>
         <w:rPr>
           <w:rFonts w:eastAsiaTheme="minorHAnsi"/>
@@ -3901,7 +3905,7 @@
         <w:spacing w:before="221" w:line="297" w:lineRule="auto"/>
         <w:ind w:left="983" w:right="159"/>
         <w:rPr>
-          <w:rFonts w:ascii="Tahoma" w:eastAsia="Tahoma" w:hAnsi="Tahoma" w:cs="Tahoma"/>
+          <w:rFonts w:ascii="Tahoma" w:hAnsi="Tahoma" w:eastAsia="Tahoma" w:cs="Tahoma"/>
           <w:color w:val="000000" w:themeColor="text1"/>
         </w:rPr>
       </w:pPr>
@@ -4059,7 +4063,7 @@
           <w:numId w:val="0"/>
         </w:numPr>
       </w:pPr>
-      <w:bookmarkStart w:id="15" w:name="_Toc128126514"/>
+      <w:bookmarkStart w:name="_Toc128126514" w:id="15"/>
       <w:r>
         <w:t>Dokumento struktūra</w:t>
       </w:r>
@@ -4081,7 +4085,7 @@
           <w:numId w:val="0"/>
         </w:numPr>
       </w:pPr>
-      <w:bookmarkStart w:id="16" w:name="_Toc128126515"/>
+      <w:bookmarkStart w:name="_Toc128126515" w:id="16"/>
       <w:r>
         <w:t>Komandos sudėtis</w:t>
       </w:r>
@@ -4119,7 +4123,7 @@
         <w:t>), pateikiama komandos sudėtis: studentas, jo akademinė grupė ir studijų programos pavadinimas.</w:t>
       </w:r>
     </w:p>
-    <w:bookmarkStart w:id="17" w:name="_Ref128041800"/>
+    <w:bookmarkStart w:name="_Ref128041800" w:id="17"/>
     <w:p>
       <w:pPr>
         <w:pStyle w:val="Lentelspavad"/>
@@ -4145,7 +4149,7 @@
         </w:rPr>
         <w:fldChar w:fldCharType="separate"/>
       </w:r>
-      <w:bookmarkStart w:id="18" w:name="_Toc128126536"/>
+      <w:bookmarkStart w:name="_Toc128126536" w:id="18"/>
       <w:r>
         <w:rPr>
           <w:b/>
@@ -4198,12 +4202,12 @@
         <w:tblStyle w:val="PlainTable1"/>
         <w:tblW w:w="9634" w:type="dxa"/>
         <w:tblBorders>
-          <w:top w:val="single" w:sz="4" w:space="0" w:color="auto"/>
-          <w:left w:val="single" w:sz="4" w:space="0" w:color="auto"/>
-          <w:bottom w:val="single" w:sz="4" w:space="0" w:color="auto"/>
-          <w:right w:val="single" w:sz="4" w:space="0" w:color="auto"/>
-          <w:insideH w:val="single" w:sz="4" w:space="0" w:color="auto"/>
-          <w:insideV w:val="single" w:sz="4" w:space="0" w:color="auto"/>
+          <w:top w:val="single" w:color="auto" w:sz="4" w:space="0"/>
+          <w:left w:val="single" w:color="auto" w:sz="4" w:space="0"/>
+          <w:bottom w:val="single" w:color="auto" w:sz="4" w:space="0"/>
+          <w:right w:val="single" w:color="auto" w:sz="4" w:space="0"/>
+          <w:insideH w:val="single" w:color="auto" w:sz="4" w:space="0"/>
+          <w:insideV w:val="single" w:color="auto" w:sz="4" w:space="0"/>
         </w:tblBorders>
         <w:tblLayout w:type="fixed"/>
         <w:tblLook w:val="0420" w:firstRow="1" w:lastRow="0" w:firstColumn="0" w:lastColumn="0" w:noHBand="0" w:noVBand="1"/>
@@ -4300,7 +4304,7 @@
           <w:p>
             <w:pPr>
               <w:rPr>
-                <w:rFonts w:ascii="system-ui" w:eastAsia="system-ui" w:hAnsi="system-ui" w:cs="system-ui"/>
+                <w:rFonts w:ascii="system-ui" w:hAnsi="system-ui" w:eastAsia="system-ui" w:cs="system-ui"/>
                 <w:color w:val="050505"/>
                 <w:sz w:val="22"/>
                 <w:szCs w:val="22"/>
@@ -4308,7 +4312,7 @@
             </w:pPr>
             <w:r>
               <w:rPr>
-                <w:rFonts w:ascii="system-ui" w:eastAsia="system-ui" w:hAnsi="system-ui" w:cs="system-ui"/>
+                <w:rFonts w:ascii="system-ui" w:hAnsi="system-ui" w:eastAsia="system-ui" w:cs="system-ui"/>
                 <w:color w:val="050505"/>
                 <w:sz w:val="22"/>
                 <w:szCs w:val="22"/>
@@ -4317,7 +4321,7 @@
             </w:r>
             <w:r>
               <w:rPr>
-                <w:rFonts w:ascii="system-ui" w:eastAsia="system-ui" w:hAnsi="system-ui" w:cs="system-ui"/>
+                <w:rFonts w:ascii="system-ui" w:hAnsi="system-ui" w:eastAsia="system-ui" w:cs="system-ui"/>
                 <w:color w:val="050505"/>
                 <w:sz w:val="22"/>
                 <w:szCs w:val="22"/>
@@ -4420,7 +4424,7 @@
           <w:p>
             <w:pPr>
               <w:rPr>
-                <w:rFonts w:ascii="system-ui" w:eastAsia="system-ui" w:hAnsi="system-ui" w:cs="system-ui"/>
+                <w:rFonts w:ascii="system-ui" w:hAnsi="system-ui" w:eastAsia="system-ui" w:cs="system-ui"/>
                 <w:color w:val="050505"/>
                 <w:sz w:val="22"/>
                 <w:szCs w:val="22"/>
@@ -4428,7 +4432,7 @@
             </w:pPr>
             <w:r>
               <w:rPr>
-                <w:rFonts w:ascii="system-ui" w:eastAsia="system-ui" w:hAnsi="system-ui" w:cs="system-ui"/>
+                <w:rFonts w:ascii="system-ui" w:hAnsi="system-ui" w:eastAsia="system-ui" w:cs="system-ui"/>
                 <w:color w:val="050505"/>
                 <w:sz w:val="22"/>
                 <w:szCs w:val="22"/>
@@ -4487,7 +4491,7 @@
           <w:p>
             <w:pPr>
               <w:rPr>
-                <w:rFonts w:ascii="system-ui" w:eastAsia="system-ui" w:hAnsi="system-ui" w:cs="system-ui"/>
+                <w:rFonts w:ascii="system-ui" w:hAnsi="system-ui" w:eastAsia="system-ui" w:cs="system-ui"/>
                 <w:color w:val="050505"/>
                 <w:sz w:val="22"/>
                 <w:szCs w:val="22"/>
@@ -4495,7 +4499,7 @@
             </w:pPr>
             <w:r>
               <w:rPr>
-                <w:rFonts w:ascii="system-ui" w:eastAsia="system-ui" w:hAnsi="system-ui" w:cs="system-ui"/>
+                <w:rFonts w:ascii="system-ui" w:hAnsi="system-ui" w:eastAsia="system-ui" w:cs="system-ui"/>
                 <w:color w:val="050505"/>
                 <w:sz w:val="22"/>
                 <w:szCs w:val="22"/>
@@ -4552,7 +4556,7 @@
           <w:p>
             <w:pPr>
               <w:rPr>
-                <w:rFonts w:ascii="system-ui" w:eastAsia="system-ui" w:hAnsi="system-ui" w:cs="system-ui"/>
+                <w:rFonts w:ascii="system-ui" w:hAnsi="system-ui" w:eastAsia="system-ui" w:cs="system-ui"/>
                 <w:color w:val="050505"/>
                 <w:sz w:val="22"/>
                 <w:szCs w:val="22"/>
@@ -4560,7 +4564,7 @@
             </w:pPr>
             <w:r>
               <w:rPr>
-                <w:rFonts w:ascii="system-ui" w:eastAsia="system-ui" w:hAnsi="system-ui" w:cs="system-ui"/>
+                <w:rFonts w:ascii="system-ui" w:hAnsi="system-ui" w:eastAsia="system-ui" w:cs="system-ui"/>
                 <w:color w:val="050505"/>
                 <w:sz w:val="22"/>
                 <w:szCs w:val="22"/>
@@ -4609,7 +4613,7 @@
           <w:p>
             <w:pPr>
               <w:rPr>
-                <w:rFonts w:ascii="system-ui" w:eastAsia="system-ui" w:hAnsi="system-ui" w:cs="system-ui"/>
+                <w:rFonts w:ascii="system-ui" w:hAnsi="system-ui" w:eastAsia="system-ui" w:cs="system-ui"/>
                 <w:color w:val="050505"/>
                 <w:sz w:val="22"/>
                 <w:szCs w:val="22"/>
@@ -4617,7 +4621,7 @@
             </w:pPr>
             <w:r>
               <w:rPr>
-                <w:rFonts w:ascii="system-ui" w:eastAsia="system-ui" w:hAnsi="system-ui" w:cs="system-ui"/>
+                <w:rFonts w:ascii="system-ui" w:hAnsi="system-ui" w:eastAsia="system-ui" w:cs="system-ui"/>
                 <w:color w:val="050505"/>
                 <w:sz w:val="22"/>
                 <w:szCs w:val="22"/>
@@ -4652,8 +4656,8 @@
       <w:pPr>
         <w:pStyle w:val="Heading1"/>
       </w:pPr>
-      <w:bookmarkStart w:id="19" w:name="_Toc127995088"/>
-      <w:bookmarkStart w:id="20" w:name="_Toc128126516"/>
+      <w:bookmarkStart w:name="_Toc127995088" w:id="19"/>
+      <w:bookmarkStart w:name="_Toc128126516" w:id="20"/>
       <w:bookmarkEnd w:id="11"/>
       <w:bookmarkEnd w:id="12"/>
       <w:bookmarkEnd w:id="13"/>
@@ -4674,7 +4678,7 @@
       <w:pPr>
         <w:pStyle w:val="Heading2"/>
       </w:pPr>
-      <w:bookmarkStart w:id="21" w:name="_Toc128126517"/>
+      <w:bookmarkStart w:name="_Toc128126517" w:id="21"/>
       <w:r>
         <w:t>Produkto idėja</w:t>
       </w:r>
@@ -4720,7 +4724,7 @@
       <w:pPr>
         <w:pStyle w:val="Heading2"/>
       </w:pPr>
-      <w:bookmarkStart w:id="22" w:name="_Toc128126518"/>
+      <w:bookmarkStart w:name="_Toc128126518" w:id="22"/>
       <w:r>
         <w:t>Produkto vystym</w:t>
       </w:r>
@@ -5182,8 +5186,8 @@
       <w:pPr>
         <w:pStyle w:val="Heading1"/>
       </w:pPr>
-      <w:bookmarkStart w:id="23" w:name="_Toc127995089"/>
-      <w:bookmarkStart w:id="24" w:name="_Toc128126519"/>
+      <w:bookmarkStart w:name="_Toc127995089" w:id="23"/>
+      <w:bookmarkStart w:name="_Toc128126519" w:id="24"/>
       <w:r>
         <w:t>Produkto vystymo koncepcija</w:t>
       </w:r>
@@ -5259,7 +5263,7 @@
       <w:pPr>
         <w:pStyle w:val="Heading2"/>
       </w:pPr>
-      <w:bookmarkStart w:id="25" w:name="_Toc128126520"/>
+      <w:bookmarkStart w:name="_Toc128126520" w:id="25"/>
       <w:proofErr w:type="spellStart"/>
       <w:r>
         <w:t>Makro</w:t>
@@ -5308,7 +5312,7 @@
       <w:pPr>
         <w:pStyle w:val="Heading2"/>
       </w:pPr>
-      <w:bookmarkStart w:id="26" w:name="_Toc128126521"/>
+      <w:bookmarkStart w:name="_Toc128126521" w:id="26"/>
       <w:r>
         <w:t>Vartotojų balso tyrimas</w:t>
       </w:r>
@@ -5329,7 +5333,7 @@
       <w:pPr>
         <w:pStyle w:val="Heading2"/>
       </w:pPr>
-      <w:bookmarkStart w:id="27" w:name="_Toc128126522"/>
+      <w:bookmarkStart w:name="_Toc128126522" w:id="27"/>
       <w:r>
         <w:t>Vartotojų analizė</w:t>
       </w:r>
@@ -5362,7 +5366,7 @@
       <w:pPr>
         <w:pStyle w:val="Heading2"/>
       </w:pPr>
-      <w:bookmarkStart w:id="28" w:name="_Toc128126523"/>
+      <w:bookmarkStart w:name="_Toc128126523" w:id="28"/>
       <w:r>
         <w:t>Konkurentų analizė</w:t>
       </w:r>
@@ -5398,7 +5402,7 @@
       <w:pPr>
         <w:pStyle w:val="Heading2"/>
       </w:pPr>
-      <w:bookmarkStart w:id="29" w:name="_Toc128126524"/>
+      <w:bookmarkStart w:name="_Toc128126524" w:id="29"/>
       <w:r>
         <w:t>Tiekėjų analizė</w:t>
       </w:r>
@@ -5434,7 +5438,7 @@
       <w:pPr>
         <w:pStyle w:val="Heading2"/>
       </w:pPr>
-      <w:bookmarkStart w:id="30" w:name="_Toc128126525"/>
+      <w:bookmarkStart w:name="_Toc128126525" w:id="30"/>
       <w:r>
         <w:t>Finansinė</w:t>
       </w:r>
@@ -5503,7 +5507,7 @@
       <w:pPr>
         <w:pStyle w:val="Heading2"/>
       </w:pPr>
-      <w:bookmarkStart w:id="31" w:name="_Toc128126526"/>
+      <w:bookmarkStart w:name="_Toc128126526" w:id="31"/>
       <w:r>
         <w:t>Technologijų analizė</w:t>
       </w:r>
@@ -5525,8 +5529,8 @@
       <w:pPr>
         <w:pStyle w:val="Heading1"/>
       </w:pPr>
-      <w:bookmarkStart w:id="32" w:name="_Toc127995090"/>
-      <w:bookmarkStart w:id="33" w:name="_Toc128126527"/>
+      <w:bookmarkStart w:name="_Toc127995090" w:id="32"/>
+      <w:bookmarkStart w:name="_Toc128126527" w:id="33"/>
       <w:r>
         <w:t>Produkto vystymas</w:t>
       </w:r>
@@ -5729,7 +5733,7 @@
       <w:pPr>
         <w:pStyle w:val="Heading2"/>
       </w:pPr>
-      <w:bookmarkStart w:id="34" w:name="_Toc128126528"/>
+      <w:bookmarkStart w:name="_Toc128126528" w:id="34"/>
       <w:r>
         <w:t>Pirmas sprintas</w:t>
       </w:r>
@@ -5931,7 +5935,7 @@
         <w:t xml:space="preserve"> sistemos).</w:t>
       </w:r>
     </w:p>
-    <w:bookmarkStart w:id="35" w:name="_Ref128042763"/>
+    <w:bookmarkStart w:name="_Ref128042763" w:id="35"/>
     <w:p>
       <w:pPr>
         <w:pStyle w:val="Lentelspavad"/>
@@ -5960,8 +5964,8 @@
         </w:rPr>
         <w:fldChar w:fldCharType="separate"/>
       </w:r>
-      <w:bookmarkStart w:id="36" w:name="_Ref127996598"/>
-      <w:bookmarkStart w:id="37" w:name="_Toc128126537"/>
+      <w:bookmarkStart w:name="_Ref127996598" w:id="36"/>
+      <w:bookmarkStart w:name="_Toc128126537" w:id="37"/>
       <w:r>
         <w:rPr>
           <w:b/>
@@ -6013,12 +6017,12 @@
         <w:tblW w:w="9634" w:type="dxa"/>
         <w:jc w:val="center"/>
         <w:tblBorders>
-          <w:top w:val="single" w:sz="4" w:space="0" w:color="auto"/>
-          <w:left w:val="single" w:sz="4" w:space="0" w:color="auto"/>
-          <w:bottom w:val="single" w:sz="4" w:space="0" w:color="auto"/>
-          <w:right w:val="single" w:sz="4" w:space="0" w:color="auto"/>
-          <w:insideH w:val="single" w:sz="4" w:space="0" w:color="auto"/>
-          <w:insideV w:val="single" w:sz="4" w:space="0" w:color="auto"/>
+          <w:top w:val="single" w:color="auto" w:sz="4" w:space="0"/>
+          <w:left w:val="single" w:color="auto" w:sz="4" w:space="0"/>
+          <w:bottom w:val="single" w:color="auto" w:sz="4" w:space="0"/>
+          <w:right w:val="single" w:color="auto" w:sz="4" w:space="0"/>
+          <w:insideH w:val="single" w:color="auto" w:sz="4" w:space="0"/>
+          <w:insideV w:val="single" w:color="auto" w:sz="4" w:space="0"/>
         </w:tblBorders>
         <w:tblLayout w:type="fixed"/>
         <w:tblLook w:val="0420" w:firstRow="1" w:lastRow="0" w:firstColumn="0" w:lastColumn="0" w:noHBand="0" w:noVBand="1"/>
@@ -6424,7 +6428,7 @@
         <w:t>).</w:t>
       </w:r>
     </w:p>
-    <w:bookmarkStart w:id="38" w:name="_Ref128043150"/>
+    <w:bookmarkStart w:name="_Ref128043150" w:id="38"/>
     <w:p>
       <w:pPr>
         <w:pStyle w:val="Lentelspavad"/>
@@ -6453,7 +6457,7 @@
         </w:rPr>
         <w:fldChar w:fldCharType="separate"/>
       </w:r>
-      <w:bookmarkStart w:id="39" w:name="_Toc128126538"/>
+      <w:bookmarkStart w:name="_Toc128126538" w:id="39"/>
       <w:r>
         <w:rPr>
           <w:b/>
@@ -6498,12 +6502,12 @@
         <w:tblW w:w="9634" w:type="dxa"/>
         <w:jc w:val="center"/>
         <w:tblBorders>
-          <w:top w:val="single" w:sz="4" w:space="0" w:color="auto"/>
-          <w:left w:val="single" w:sz="4" w:space="0" w:color="auto"/>
-          <w:bottom w:val="single" w:sz="4" w:space="0" w:color="auto"/>
-          <w:right w:val="single" w:sz="4" w:space="0" w:color="auto"/>
-          <w:insideH w:val="single" w:sz="4" w:space="0" w:color="auto"/>
-          <w:insideV w:val="single" w:sz="4" w:space="0" w:color="auto"/>
+          <w:top w:val="single" w:color="auto" w:sz="4" w:space="0"/>
+          <w:left w:val="single" w:color="auto" w:sz="4" w:space="0"/>
+          <w:bottom w:val="single" w:color="auto" w:sz="4" w:space="0"/>
+          <w:right w:val="single" w:color="auto" w:sz="4" w:space="0"/>
+          <w:insideH w:val="single" w:color="auto" w:sz="4" w:space="0"/>
+          <w:insideV w:val="single" w:color="auto" w:sz="4" w:space="0"/>
         </w:tblBorders>
         <w:tblLayout w:type="fixed"/>
         <w:tblLook w:val="0420" w:firstRow="1" w:lastRow="0" w:firstColumn="0" w:lastColumn="0" w:noHBand="0" w:noVBand="1"/>
@@ -7300,7 +7304,7 @@
       <w:pPr>
         <w:pStyle w:val="Heading2"/>
       </w:pPr>
-      <w:bookmarkStart w:id="40" w:name="_Toc128126529"/>
+      <w:bookmarkStart w:name="_Toc128126529" w:id="40"/>
       <w:r>
         <w:t>Antras sprintas</w:t>
       </w:r>
@@ -7453,7 +7457,7 @@
         <w:t xml:space="preserve"> sistemos).</w:t>
       </w:r>
     </w:p>
-    <w:bookmarkStart w:id="41" w:name="_Ref128058190"/>
+    <w:bookmarkStart w:name="_Ref128058190" w:id="41"/>
     <w:p>
       <w:pPr>
         <w:pStyle w:val="Lentelspavad"/>
@@ -7482,8 +7486,8 @@
         </w:rPr>
         <w:fldChar w:fldCharType="separate"/>
       </w:r>
-      <w:bookmarkStart w:id="42" w:name="_Ref128058198"/>
-      <w:bookmarkStart w:id="43" w:name="_Toc128126539"/>
+      <w:bookmarkStart w:name="_Ref128058198" w:id="42"/>
+      <w:bookmarkStart w:name="_Toc128126539" w:id="43"/>
       <w:r>
         <w:rPr>
           <w:b/>
@@ -7522,12 +7526,12 @@
         <w:tblW w:w="9634" w:type="dxa"/>
         <w:jc w:val="center"/>
         <w:tblBorders>
-          <w:top w:val="single" w:sz="4" w:space="0" w:color="auto"/>
-          <w:left w:val="single" w:sz="4" w:space="0" w:color="auto"/>
-          <w:bottom w:val="single" w:sz="4" w:space="0" w:color="auto"/>
-          <w:right w:val="single" w:sz="4" w:space="0" w:color="auto"/>
-          <w:insideH w:val="single" w:sz="4" w:space="0" w:color="auto"/>
-          <w:insideV w:val="single" w:sz="4" w:space="0" w:color="auto"/>
+          <w:top w:val="single" w:color="auto" w:sz="4" w:space="0"/>
+          <w:left w:val="single" w:color="auto" w:sz="4" w:space="0"/>
+          <w:bottom w:val="single" w:color="auto" w:sz="4" w:space="0"/>
+          <w:right w:val="single" w:color="auto" w:sz="4" w:space="0"/>
+          <w:insideH w:val="single" w:color="auto" w:sz="4" w:space="0"/>
+          <w:insideV w:val="single" w:color="auto" w:sz="4" w:space="0"/>
         </w:tblBorders>
         <w:tblLayout w:type="fixed"/>
         <w:tblLook w:val="0420" w:firstRow="1" w:lastRow="0" w:firstColumn="0" w:lastColumn="0" w:noHBand="0" w:noVBand="1"/>
@@ -7844,7 +7848,7 @@
         </w:rPr>
         <w:fldChar w:fldCharType="separate"/>
       </w:r>
-      <w:bookmarkStart w:id="44" w:name="_Toc128126540"/>
+      <w:bookmarkStart w:name="_Toc128126540" w:id="44"/>
       <w:r>
         <w:rPr>
           <w:b/>
@@ -7881,12 +7885,12 @@
         <w:tblW w:w="9634" w:type="dxa"/>
         <w:jc w:val="center"/>
         <w:tblBorders>
-          <w:top w:val="single" w:sz="4" w:space="0" w:color="auto"/>
-          <w:left w:val="single" w:sz="4" w:space="0" w:color="auto"/>
-          <w:bottom w:val="single" w:sz="4" w:space="0" w:color="auto"/>
-          <w:right w:val="single" w:sz="4" w:space="0" w:color="auto"/>
-          <w:insideH w:val="single" w:sz="4" w:space="0" w:color="auto"/>
-          <w:insideV w:val="single" w:sz="4" w:space="0" w:color="auto"/>
+          <w:top w:val="single" w:color="auto" w:sz="4" w:space="0"/>
+          <w:left w:val="single" w:color="auto" w:sz="4" w:space="0"/>
+          <w:bottom w:val="single" w:color="auto" w:sz="4" w:space="0"/>
+          <w:right w:val="single" w:color="auto" w:sz="4" w:space="0"/>
+          <w:insideH w:val="single" w:color="auto" w:sz="4" w:space="0"/>
+          <w:insideV w:val="single" w:color="auto" w:sz="4" w:space="0"/>
         </w:tblBorders>
         <w:tblLayout w:type="fixed"/>
         <w:tblLook w:val="0420" w:firstRow="1" w:lastRow="0" w:firstColumn="0" w:lastColumn="0" w:noHBand="0" w:noVBand="1"/>
@@ -8575,7 +8579,7 @@
           <w:highlight w:val="yellow"/>
         </w:rPr>
       </w:pPr>
-      <w:bookmarkStart w:id="45" w:name="_Toc128126530"/>
+      <w:bookmarkStart w:name="_Toc128126530" w:id="45"/>
       <w:r>
         <w:rPr>
           <w:highlight w:val="yellow"/>
@@ -8655,8 +8659,8 @@
       <w:pPr>
         <w:pStyle w:val="Heading1"/>
       </w:pPr>
-      <w:bookmarkStart w:id="46" w:name="_Toc127995091"/>
-      <w:bookmarkStart w:id="47" w:name="_Toc128126531"/>
+      <w:bookmarkStart w:name="_Toc127995091" w:id="46"/>
+      <w:bookmarkStart w:name="_Toc128126531" w:id="47"/>
       <w:r>
         <w:t>R</w:t>
       </w:r>
@@ -8725,12 +8729,12 @@
       <w:pPr>
         <w:pStyle w:val="Antratbenr"/>
       </w:pPr>
-      <w:bookmarkStart w:id="48" w:name="_Toc503646980"/>
-      <w:bookmarkStart w:id="49" w:name="_Toc503648370"/>
-      <w:bookmarkStart w:id="50" w:name="_Toc503651314"/>
-      <w:bookmarkStart w:id="51" w:name="_Toc505346890"/>
-      <w:bookmarkStart w:id="52" w:name="_Toc127995092"/>
-      <w:bookmarkStart w:id="53" w:name="_Toc128126532"/>
+      <w:bookmarkStart w:name="_Toc503646980" w:id="48"/>
+      <w:bookmarkStart w:name="_Toc503648370" w:id="49"/>
+      <w:bookmarkStart w:name="_Toc503651314" w:id="50"/>
+      <w:bookmarkStart w:name="_Toc505346890" w:id="51"/>
+      <w:bookmarkStart w:name="_Toc127995092" w:id="52"/>
+      <w:bookmarkStart w:name="_Toc128126532" w:id="53"/>
       <w:r>
         <w:t>Išvados</w:t>
       </w:r>
@@ -8748,10 +8752,10 @@
           <w:highlight w:val="yellow"/>
         </w:rPr>
       </w:pPr>
-      <w:bookmarkStart w:id="54" w:name="_Toc503646981"/>
-      <w:bookmarkStart w:id="55" w:name="_Toc503648371"/>
-      <w:bookmarkStart w:id="56" w:name="_Toc503651315"/>
-      <w:bookmarkStart w:id="57" w:name="_Toc505346891"/>
+      <w:bookmarkStart w:name="_Toc503646981" w:id="54"/>
+      <w:bookmarkStart w:name="_Toc503648371" w:id="55"/>
+      <w:bookmarkStart w:name="_Toc503651315" w:id="56"/>
+      <w:bookmarkStart w:name="_Toc505346891" w:id="57"/>
       <w:r>
         <w:rPr>
           <w:highlight w:val="yellow"/>
@@ -8861,8 +8865,8 @@
       <w:pPr>
         <w:pStyle w:val="Antratbenr"/>
       </w:pPr>
-      <w:bookmarkStart w:id="58" w:name="_Toc127995093"/>
-      <w:bookmarkStart w:id="59" w:name="_Toc128126533"/>
+      <w:bookmarkStart w:name="_Toc127995093" w:id="58"/>
+      <w:bookmarkStart w:name="_Toc128126533" w:id="59"/>
       <w:r>
         <w:t>Literatūros sąrašas</w:t>
       </w:r>
@@ -9076,12 +9080,12 @@
       <w:pPr>
         <w:pStyle w:val="Antratbenr"/>
       </w:pPr>
-      <w:bookmarkStart w:id="60" w:name="_Toc503646982"/>
-      <w:bookmarkStart w:id="61" w:name="_Toc503648372"/>
-      <w:bookmarkStart w:id="62" w:name="_Toc503651316"/>
-      <w:bookmarkStart w:id="63" w:name="_Toc505346892"/>
-      <w:bookmarkStart w:id="64" w:name="_Toc127995094"/>
-      <w:bookmarkStart w:id="65" w:name="_Toc128126534"/>
+      <w:bookmarkStart w:name="_Toc503646982" w:id="60"/>
+      <w:bookmarkStart w:name="_Toc503648372" w:id="61"/>
+      <w:bookmarkStart w:name="_Toc503651316" w:id="62"/>
+      <w:bookmarkStart w:name="_Toc505346892" w:id="63"/>
+      <w:bookmarkStart w:name="_Toc127995094" w:id="64"/>
+      <w:bookmarkStart w:name="_Toc128126534" w:id="65"/>
       <w:r>
         <w:t>Priedai</w:t>
       </w:r>
@@ -9108,7 +9112,7 @@
           <w:highlight w:val="yellow"/>
         </w:rPr>
       </w:pPr>
-      <w:bookmarkStart w:id="66" w:name="_Toc128126535"/>
+      <w:bookmarkStart w:name="_Toc128126535" w:id="66"/>
       <w:r>
         <w:rPr>
           <w:highlight w:val="yellow"/>
@@ -9211,12 +9215,12 @@
         <w:tblW w:w="0" w:type="auto"/>
         <w:jc w:val="center"/>
         <w:tblBorders>
-          <w:top w:val="single" w:sz="4" w:space="0" w:color="auto"/>
-          <w:left w:val="single" w:sz="4" w:space="0" w:color="auto"/>
-          <w:bottom w:val="single" w:sz="4" w:space="0" w:color="auto"/>
-          <w:right w:val="single" w:sz="4" w:space="0" w:color="auto"/>
-          <w:insideH w:val="single" w:sz="4" w:space="0" w:color="auto"/>
-          <w:insideV w:val="single" w:sz="4" w:space="0" w:color="auto"/>
+          <w:top w:val="single" w:color="auto" w:sz="4" w:space="0"/>
+          <w:left w:val="single" w:color="auto" w:sz="4" w:space="0"/>
+          <w:bottom w:val="single" w:color="auto" w:sz="4" w:space="0"/>
+          <w:right w:val="single" w:color="auto" w:sz="4" w:space="0"/>
+          <w:insideH w:val="single" w:color="auto" w:sz="4" w:space="0"/>
+          <w:insideV w:val="single" w:color="auto" w:sz="4" w:space="0"/>
         </w:tblBorders>
         <w:tblLayout w:type="fixed"/>
         <w:tblLook w:val="0420" w:firstRow="1" w:lastRow="0" w:firstColumn="0" w:lastColumn="0" w:noHBand="0" w:noVBand="1"/>
@@ -11757,7 +11761,7 @@
       <w:headerReference w:type="default" r:id="rId21"/>
       <w:headerReference w:type="first" r:id="rId22"/>
       <w:footerReference w:type="first" r:id="rId23"/>
-      <w:pgSz w:w="11906" w:h="16838" w:code="9"/>
+      <w:pgSz w:w="11906" w:h="16838" w:orient="portrait" w:code="9"/>
       <w:pgMar w:top="1134" w:right="567" w:bottom="1134" w:left="1701" w:header="720" w:footer="720" w:gutter="0"/>
       <w:cols w:space="720"/>
       <w:titlePg/>
@@ -12210,7 +12214,7 @@
 </file>
 
 <file path=word/header4.xml><?xml version="1.0" encoding="utf-8"?>
-<w:hdr xmlns:wpc="http://schemas.microsoft.com/office/word/2010/wordprocessingCanvas" xmlns:cx="http://schemas.microsoft.com/office/drawing/2014/chartex" xmlns:cx1="http://schemas.microsoft.com/office/drawing/2015/9/8/chartex" xmlns:cx2="http://schemas.microsoft.com/office/drawing/2015/10/21/chartex" xmlns:cx3="http://schemas.microsoft.com/office/drawing/2016/5/9/chartex" xmlns:cx4="http://schemas.microsoft.com/office/drawing/2016/5/10/chartex" xmlns:cx5="http://schemas.microsoft.com/office/drawing/2016/5/11/chartex" xmlns:cx6="http://schemas.microsoft.com/office/drawing/2016/5/12/chartex" xmlns:cx7="http://schemas.microsoft.com/office/drawing/2016/5/13/chartex" xmlns:cx8="http://schemas.microsoft.com/office/drawing/2016/5/14/chartex" xmlns:mc="http://schemas.openxmlformats.org/markup-compatibility/2006" xmlns:aink="http://schemas.microsoft.com/office/drawing/2016/ink" xmlns:am3d="http://schemas.microsoft.com/office/drawing/2017/model3d" xmlns:o="urn:schemas-microsoft-com:office:office" xmlns:oel="http://schemas.microsoft.com/office/2019/extlst" xmlns:r="http://schemas.openxmlformats.org/officeDocument/2006/relationships" xmlns:m="http://schemas.openxmlformats.org/officeDocument/2006/math" xmlns:v="urn:schemas-microsoft-com:vml" xmlns:wp14="http://schemas.microsoft.com/office/word/2010/wordprocessingDrawing" xmlns:wp="http://schemas.openxmlformats.org/drawingml/2006/wordprocessingDrawing" xmlns:w10="urn:schemas-microsoft-com:office:word" xmlns:w="http://schemas.openxmlformats.org/wordprocessingml/2006/main" xmlns:w14="http://schemas.microsoft.com/office/word/2010/wordml" xmlns:w15="http://schemas.microsoft.com/office/word/2012/wordml" xmlns:w16cex="http://schemas.microsoft.com/office/word/2018/wordml/cex" xmlns:w16cid="http://schemas.microsoft.com/office/word/2016/wordml/cid" xmlns:w16="http://schemas.microsoft.com/office/word/2018/wordml" xmlns:w16du="http://schemas.microsoft.com/office/word/2023/wordml/word16du" xmlns:w16sdtdh="http://schemas.microsoft.com/office/word/2020/wordml/sdtdatahash" xmlns:w16se="http://schemas.microsoft.com/office/word/2015/wordml/symex" xmlns:wpg="http://schemas.microsoft.com/office/word/2010/wordprocessingGroup" xmlns:wpi="http://schemas.microsoft.com/office/word/2010/wordprocessingInk" xmlns:wne="http://schemas.microsoft.com/office/word/2006/wordml" xmlns:wps="http://schemas.microsoft.com/office/word/2010/wordprocessingShape" mc:Ignorable="w14 w15 w16se w16cid w16 w16cex w16sdtdh w16du wp14">
+<w:hdr xmlns:wpc="http://schemas.microsoft.com/office/word/2010/wordprocessingCanvas" xmlns:cx="http://schemas.microsoft.com/office/drawing/2014/chartex" xmlns:cx1="http://schemas.microsoft.com/office/drawing/2015/9/8/chartex" xmlns:cx2="http://schemas.microsoft.com/office/drawing/2015/10/21/chartex" xmlns:cx3="http://schemas.microsoft.com/office/drawing/2016/5/9/chartex" xmlns:cx4="http://schemas.microsoft.com/office/drawing/2016/5/10/chartex" xmlns:cx5="http://schemas.microsoft.com/office/drawing/2016/5/11/chartex" xmlns:cx6="http://schemas.microsoft.com/office/drawing/2016/5/12/chartex" xmlns:cx7="http://schemas.microsoft.com/office/drawing/2016/5/13/chartex" xmlns:cx8="http://schemas.microsoft.com/office/drawing/2016/5/14/chartex" xmlns:mc="http://schemas.openxmlformats.org/markup-compatibility/2006" xmlns:aink="http://schemas.microsoft.com/office/drawing/2016/ink" xmlns:am3d="http://schemas.microsoft.com/office/drawing/2017/model3d" xmlns:o="urn:schemas-microsoft-com:office:office" xmlns:oel="http://schemas.microsoft.com/office/2019/extlst" xmlns:r="http://schemas.openxmlformats.org/officeDocument/2006/relationships" xmlns:m="http://schemas.openxmlformats.org/officeDocument/2006/math" xmlns:v="urn:schemas-microsoft-com:vml" xmlns:wp14="http://schemas.microsoft.com/office/word/2010/wordprocessingDrawing" xmlns:wp="http://schemas.openxmlformats.org/drawingml/2006/wordprocessingDrawing" xmlns:w10="urn:schemas-microsoft-com:office:word" xmlns:w="http://schemas.openxmlformats.org/wordprocessingml/2006/main" xmlns:w14="http://schemas.microsoft.com/office/word/2010/wordml" xmlns:w15="http://schemas.microsoft.com/office/word/2012/wordml" xmlns:w16cex="http://schemas.microsoft.com/office/word/2018/wordml/cex" xmlns:w16cid="http://schemas.microsoft.com/office/word/2016/wordml/cid" xmlns:w16="http://schemas.microsoft.com/office/word/2018/wordml" xmlns:w16du="http://schemas.microsoft.com/office/word/2023/wordml/word16du" xmlns:w16sdtdh="http://schemas.microsoft.com/office/word/2020/wordml/sdtdatahash" xmlns:w16se="http://schemas.microsoft.com/office/word/2015/wordml/symex" xmlns:wpg="http://schemas.microsoft.com/office/word/2010/wordprocessingGroup" xmlns:wpi="http://schemas.microsoft.com/office/word/2010/wordprocessingInk" xmlns:wne="http://schemas.microsoft.com/office/word/2006/wordml" xmlns:wps="http://schemas.microsoft.com/office/word/2010/wordprocessingShape" xmlns:a="http://schemas.openxmlformats.org/drawingml/2006/main" xmlns:pic="http://schemas.openxmlformats.org/drawingml/2006/picture" xmlns:a14="http://schemas.microsoft.com/office/drawing/2010/main" mc:Ignorable="w14 w15 w16se w16cid w16 w16cex w16sdtdh w16du wp14">
   <w:p>
     <w:pPr>
       <w:pStyle w:val="Header"/>
@@ -12304,7 +12308,7 @@
 </file>
 
 <file path=word/header5.xml><?xml version="1.0" encoding="utf-8"?>
-<w:hdr xmlns:wpc="http://schemas.microsoft.com/office/word/2010/wordprocessingCanvas" xmlns:cx="http://schemas.microsoft.com/office/drawing/2014/chartex" xmlns:cx1="http://schemas.microsoft.com/office/drawing/2015/9/8/chartex" xmlns:cx2="http://schemas.microsoft.com/office/drawing/2015/10/21/chartex" xmlns:cx3="http://schemas.microsoft.com/office/drawing/2016/5/9/chartex" xmlns:cx4="http://schemas.microsoft.com/office/drawing/2016/5/10/chartex" xmlns:cx5="http://schemas.microsoft.com/office/drawing/2016/5/11/chartex" xmlns:cx6="http://schemas.microsoft.com/office/drawing/2016/5/12/chartex" xmlns:cx7="http://schemas.microsoft.com/office/drawing/2016/5/13/chartex" xmlns:cx8="http://schemas.microsoft.com/office/drawing/2016/5/14/chartex" xmlns:mc="http://schemas.openxmlformats.org/markup-compatibility/2006" xmlns:aink="http://schemas.microsoft.com/office/drawing/2016/ink" xmlns:am3d="http://schemas.microsoft.com/office/drawing/2017/model3d" xmlns:o="urn:schemas-microsoft-com:office:office" xmlns:oel="http://schemas.microsoft.com/office/2019/extlst" xmlns:r="http://schemas.openxmlformats.org/officeDocument/2006/relationships" xmlns:m="http://schemas.openxmlformats.org/officeDocument/2006/math" xmlns:v="urn:schemas-microsoft-com:vml" xmlns:wp14="http://schemas.microsoft.com/office/word/2010/wordprocessingDrawing" xmlns:wp="http://schemas.openxmlformats.org/drawingml/2006/wordprocessingDrawing" xmlns:w10="urn:schemas-microsoft-com:office:word" xmlns:w="http://schemas.openxmlformats.org/wordprocessingml/2006/main" xmlns:w14="http://schemas.microsoft.com/office/word/2010/wordml" xmlns:w15="http://schemas.microsoft.com/office/word/2012/wordml" xmlns:w16cex="http://schemas.microsoft.com/office/word/2018/wordml/cex" xmlns:w16cid="http://schemas.microsoft.com/office/word/2016/wordml/cid" xmlns:w16="http://schemas.microsoft.com/office/word/2018/wordml" xmlns:w16du="http://schemas.microsoft.com/office/word/2023/wordml/word16du" xmlns:w16sdtdh="http://schemas.microsoft.com/office/word/2020/wordml/sdtdatahash" xmlns:w16se="http://schemas.microsoft.com/office/word/2015/wordml/symex" xmlns:wpg="http://schemas.microsoft.com/office/word/2010/wordprocessingGroup" xmlns:wpi="http://schemas.microsoft.com/office/word/2010/wordprocessingInk" xmlns:wne="http://schemas.microsoft.com/office/word/2006/wordml" xmlns:wps="http://schemas.microsoft.com/office/word/2010/wordprocessingShape" mc:Ignorable="w14 w15 w16se w16cid w16 w16cex w16sdtdh w16du wp14">
+<w:hdr xmlns:wpc="http://schemas.microsoft.com/office/word/2010/wordprocessingCanvas" xmlns:cx="http://schemas.microsoft.com/office/drawing/2014/chartex" xmlns:cx1="http://schemas.microsoft.com/office/drawing/2015/9/8/chartex" xmlns:cx2="http://schemas.microsoft.com/office/drawing/2015/10/21/chartex" xmlns:cx3="http://schemas.microsoft.com/office/drawing/2016/5/9/chartex" xmlns:cx4="http://schemas.microsoft.com/office/drawing/2016/5/10/chartex" xmlns:cx5="http://schemas.microsoft.com/office/drawing/2016/5/11/chartex" xmlns:cx6="http://schemas.microsoft.com/office/drawing/2016/5/12/chartex" xmlns:cx7="http://schemas.microsoft.com/office/drawing/2016/5/13/chartex" xmlns:cx8="http://schemas.microsoft.com/office/drawing/2016/5/14/chartex" xmlns:mc="http://schemas.openxmlformats.org/markup-compatibility/2006" xmlns:aink="http://schemas.microsoft.com/office/drawing/2016/ink" xmlns:am3d="http://schemas.microsoft.com/office/drawing/2017/model3d" xmlns:o="urn:schemas-microsoft-com:office:office" xmlns:oel="http://schemas.microsoft.com/office/2019/extlst" xmlns:r="http://schemas.openxmlformats.org/officeDocument/2006/relationships" xmlns:m="http://schemas.openxmlformats.org/officeDocument/2006/math" xmlns:v="urn:schemas-microsoft-com:vml" xmlns:wp14="http://schemas.microsoft.com/office/word/2010/wordprocessingDrawing" xmlns:wp="http://schemas.openxmlformats.org/drawingml/2006/wordprocessingDrawing" xmlns:w10="urn:schemas-microsoft-com:office:word" xmlns:w="http://schemas.openxmlformats.org/wordprocessingml/2006/main" xmlns:w14="http://schemas.microsoft.com/office/word/2010/wordml" xmlns:w15="http://schemas.microsoft.com/office/word/2012/wordml" xmlns:w16cex="http://schemas.microsoft.com/office/word/2018/wordml/cex" xmlns:w16cid="http://schemas.microsoft.com/office/word/2016/wordml/cid" xmlns:w16="http://schemas.microsoft.com/office/word/2018/wordml" xmlns:w16du="http://schemas.microsoft.com/office/word/2023/wordml/word16du" xmlns:w16sdtdh="http://schemas.microsoft.com/office/word/2020/wordml/sdtdatahash" xmlns:w16se="http://schemas.microsoft.com/office/word/2015/wordml/symex" xmlns:wpg="http://schemas.microsoft.com/office/word/2010/wordprocessingGroup" xmlns:wpi="http://schemas.microsoft.com/office/word/2010/wordprocessingInk" xmlns:wne="http://schemas.microsoft.com/office/word/2006/wordml" xmlns:wps="http://schemas.microsoft.com/office/word/2010/wordprocessingShape" xmlns:a="http://schemas.openxmlformats.org/drawingml/2006/main" xmlns:pic="http://schemas.openxmlformats.org/drawingml/2006/picture" xmlns:a14="http://schemas.microsoft.com/office/drawing/2010/main" mc:Ignorable="w14 w15 w16se w16cid w16 w16cex w16sdtdh w16du wp14">
   <w:p>
     <w:pPr>
       <w:pStyle w:val="Header"/>
@@ -12398,7 +12402,7 @@
 </file>
 
 <file path=word/header6.xml><?xml version="1.0" encoding="utf-8"?>
-<w:hdr xmlns:wpc="http://schemas.microsoft.com/office/word/2010/wordprocessingCanvas" xmlns:cx="http://schemas.microsoft.com/office/drawing/2014/chartex" xmlns:cx1="http://schemas.microsoft.com/office/drawing/2015/9/8/chartex" xmlns:cx2="http://schemas.microsoft.com/office/drawing/2015/10/21/chartex" xmlns:cx3="http://schemas.microsoft.com/office/drawing/2016/5/9/chartex" xmlns:cx4="http://schemas.microsoft.com/office/drawing/2016/5/10/chartex" xmlns:cx5="http://schemas.microsoft.com/office/drawing/2016/5/11/chartex" xmlns:cx6="http://schemas.microsoft.com/office/drawing/2016/5/12/chartex" xmlns:cx7="http://schemas.microsoft.com/office/drawing/2016/5/13/chartex" xmlns:cx8="http://schemas.microsoft.com/office/drawing/2016/5/14/chartex" xmlns:mc="http://schemas.openxmlformats.org/markup-compatibility/2006" xmlns:aink="http://schemas.microsoft.com/office/drawing/2016/ink" xmlns:am3d="http://schemas.microsoft.com/office/drawing/2017/model3d" xmlns:o="urn:schemas-microsoft-com:office:office" xmlns:oel="http://schemas.microsoft.com/office/2019/extlst" xmlns:r="http://schemas.openxmlformats.org/officeDocument/2006/relationships" xmlns:m="http://schemas.openxmlformats.org/officeDocument/2006/math" xmlns:v="urn:schemas-microsoft-com:vml" xmlns:wp14="http://schemas.microsoft.com/office/word/2010/wordprocessingDrawing" xmlns:wp="http://schemas.openxmlformats.org/drawingml/2006/wordprocessingDrawing" xmlns:w10="urn:schemas-microsoft-com:office:word" xmlns:w="http://schemas.openxmlformats.org/wordprocessingml/2006/main" xmlns:w14="http://schemas.microsoft.com/office/word/2010/wordml" xmlns:w15="http://schemas.microsoft.com/office/word/2012/wordml" xmlns:w16cex="http://schemas.microsoft.com/office/word/2018/wordml/cex" xmlns:w16cid="http://schemas.microsoft.com/office/word/2016/wordml/cid" xmlns:w16="http://schemas.microsoft.com/office/word/2018/wordml" xmlns:w16du="http://schemas.microsoft.com/office/word/2023/wordml/word16du" xmlns:w16sdtdh="http://schemas.microsoft.com/office/word/2020/wordml/sdtdatahash" xmlns:w16se="http://schemas.microsoft.com/office/word/2015/wordml/symex" xmlns:wpg="http://schemas.microsoft.com/office/word/2010/wordprocessingGroup" xmlns:wpi="http://schemas.microsoft.com/office/word/2010/wordprocessingInk" xmlns:wne="http://schemas.microsoft.com/office/word/2006/wordml" xmlns:wps="http://schemas.microsoft.com/office/word/2010/wordprocessingShape" mc:Ignorable="w14 w15 w16se w16cid w16 w16cex w16sdtdh w16du wp14">
+<w:hdr xmlns:wpc="http://schemas.microsoft.com/office/word/2010/wordprocessingCanvas" xmlns:cx="http://schemas.microsoft.com/office/drawing/2014/chartex" xmlns:cx1="http://schemas.microsoft.com/office/drawing/2015/9/8/chartex" xmlns:cx2="http://schemas.microsoft.com/office/drawing/2015/10/21/chartex" xmlns:cx3="http://schemas.microsoft.com/office/drawing/2016/5/9/chartex" xmlns:cx4="http://schemas.microsoft.com/office/drawing/2016/5/10/chartex" xmlns:cx5="http://schemas.microsoft.com/office/drawing/2016/5/11/chartex" xmlns:cx6="http://schemas.microsoft.com/office/drawing/2016/5/12/chartex" xmlns:cx7="http://schemas.microsoft.com/office/drawing/2016/5/13/chartex" xmlns:cx8="http://schemas.microsoft.com/office/drawing/2016/5/14/chartex" xmlns:mc="http://schemas.openxmlformats.org/markup-compatibility/2006" xmlns:aink="http://schemas.microsoft.com/office/drawing/2016/ink" xmlns:am3d="http://schemas.microsoft.com/office/drawing/2017/model3d" xmlns:o="urn:schemas-microsoft-com:office:office" xmlns:oel="http://schemas.microsoft.com/office/2019/extlst" xmlns:r="http://schemas.openxmlformats.org/officeDocument/2006/relationships" xmlns:m="http://schemas.openxmlformats.org/officeDocument/2006/math" xmlns:v="urn:schemas-microsoft-com:vml" xmlns:wp14="http://schemas.microsoft.com/office/word/2010/wordprocessingDrawing" xmlns:wp="http://schemas.openxmlformats.org/drawingml/2006/wordprocessingDrawing" xmlns:w10="urn:schemas-microsoft-com:office:word" xmlns:w="http://schemas.openxmlformats.org/wordprocessingml/2006/main" xmlns:w14="http://schemas.microsoft.com/office/word/2010/wordml" xmlns:w15="http://schemas.microsoft.com/office/word/2012/wordml" xmlns:w16cex="http://schemas.microsoft.com/office/word/2018/wordml/cex" xmlns:w16cid="http://schemas.microsoft.com/office/word/2016/wordml/cid" xmlns:w16="http://schemas.microsoft.com/office/word/2018/wordml" xmlns:w16du="http://schemas.microsoft.com/office/word/2023/wordml/word16du" xmlns:w16sdtdh="http://schemas.microsoft.com/office/word/2020/wordml/sdtdatahash" xmlns:w16se="http://schemas.microsoft.com/office/word/2015/wordml/symex" xmlns:wpg="http://schemas.microsoft.com/office/word/2010/wordprocessingGroup" xmlns:wpi="http://schemas.microsoft.com/office/word/2010/wordprocessingInk" xmlns:wne="http://schemas.microsoft.com/office/word/2006/wordml" xmlns:wps="http://schemas.microsoft.com/office/word/2010/wordprocessingShape" xmlns:a="http://schemas.openxmlformats.org/drawingml/2006/main" xmlns:pic="http://schemas.openxmlformats.org/drawingml/2006/picture" xmlns:a14="http://schemas.microsoft.com/office/drawing/2010/main" mc:Ignorable="w14 w15 w16se w16cid w16 w16cex w16sdtdh w16du wp14">
   <w:p>
     <w:pPr>
       <w:pStyle w:val="Header"/>
@@ -12642,7 +12646,7 @@
         <w:ind w:left="717" w:hanging="360"/>
       </w:pPr>
       <w:rPr>
-        <w:rFonts w:ascii="Times New Roman" w:hAnsi="Times New Roman" w:cs="Times New Roman" w:hint="default"/>
+        <w:rFonts w:hint="default" w:ascii="Times New Roman" w:hAnsi="Times New Roman" w:cs="Times New Roman"/>
       </w:rPr>
     </w:lvl>
     <w:lvl w:ilvl="1" w:tplc="04250003" w:tentative="1">
@@ -12654,7 +12658,7 @@
         <w:ind w:left="1440" w:hanging="360"/>
       </w:pPr>
       <w:rPr>
-        <w:rFonts w:ascii="Courier New" w:hAnsi="Courier New" w:cs="Courier New" w:hint="default"/>
+        <w:rFonts w:hint="default" w:ascii="Courier New" w:hAnsi="Courier New" w:cs="Courier New"/>
       </w:rPr>
     </w:lvl>
     <w:lvl w:ilvl="2" w:tplc="04250005" w:tentative="1">
@@ -12666,7 +12670,7 @@
         <w:ind w:left="2160" w:hanging="360"/>
       </w:pPr>
       <w:rPr>
-        <w:rFonts w:ascii="Wingdings" w:hAnsi="Wingdings" w:hint="default"/>
+        <w:rFonts w:hint="default" w:ascii="Wingdings" w:hAnsi="Wingdings"/>
       </w:rPr>
     </w:lvl>
     <w:lvl w:ilvl="3" w:tplc="04250001" w:tentative="1">
@@ -12678,7 +12682,7 @@
         <w:ind w:left="2880" w:hanging="360"/>
       </w:pPr>
       <w:rPr>
-        <w:rFonts w:ascii="Symbol" w:hAnsi="Symbol" w:hint="default"/>
+        <w:rFonts w:hint="default" w:ascii="Symbol" w:hAnsi="Symbol"/>
       </w:rPr>
     </w:lvl>
     <w:lvl w:ilvl="4" w:tplc="04250003" w:tentative="1">
@@ -12690,7 +12694,7 @@
         <w:ind w:left="3600" w:hanging="360"/>
       </w:pPr>
       <w:rPr>
-        <w:rFonts w:ascii="Courier New" w:hAnsi="Courier New" w:cs="Courier New" w:hint="default"/>
+        <w:rFonts w:hint="default" w:ascii="Courier New" w:hAnsi="Courier New" w:cs="Courier New"/>
       </w:rPr>
     </w:lvl>
     <w:lvl w:ilvl="5" w:tplc="04250005" w:tentative="1">
@@ -12702,7 +12706,7 @@
         <w:ind w:left="4320" w:hanging="360"/>
       </w:pPr>
       <w:rPr>
-        <w:rFonts w:ascii="Wingdings" w:hAnsi="Wingdings" w:hint="default"/>
+        <w:rFonts w:hint="default" w:ascii="Wingdings" w:hAnsi="Wingdings"/>
       </w:rPr>
     </w:lvl>
     <w:lvl w:ilvl="6" w:tplc="04250001" w:tentative="1">
@@ -12714,7 +12718,7 @@
         <w:ind w:left="5040" w:hanging="360"/>
       </w:pPr>
       <w:rPr>
-        <w:rFonts w:ascii="Symbol" w:hAnsi="Symbol" w:hint="default"/>
+        <w:rFonts w:hint="default" w:ascii="Symbol" w:hAnsi="Symbol"/>
       </w:rPr>
     </w:lvl>
     <w:lvl w:ilvl="7" w:tplc="04250003" w:tentative="1">
@@ -12726,7 +12730,7 @@
         <w:ind w:left="5760" w:hanging="360"/>
       </w:pPr>
       <w:rPr>
-        <w:rFonts w:ascii="Courier New" w:hAnsi="Courier New" w:cs="Courier New" w:hint="default"/>
+        <w:rFonts w:hint="default" w:ascii="Courier New" w:hAnsi="Courier New" w:cs="Courier New"/>
       </w:rPr>
     </w:lvl>
     <w:lvl w:ilvl="8" w:tplc="04250005" w:tentative="1">
@@ -12738,7 +12742,7 @@
         <w:ind w:left="6480" w:hanging="360"/>
       </w:pPr>
       <w:rPr>
-        <w:rFonts w:ascii="Wingdings" w:hAnsi="Wingdings" w:hint="default"/>
+        <w:rFonts w:hint="default" w:ascii="Wingdings" w:hAnsi="Wingdings"/>
       </w:rPr>
     </w:lvl>
   </w:abstractNum>
@@ -12959,7 +12963,7 @@
         <w:ind w:left="720" w:hanging="360"/>
       </w:pPr>
       <w:rPr>
-        <w:rFonts w:ascii="Symbol" w:hAnsi="Symbol" w:hint="default"/>
+        <w:rFonts w:hint="default" w:ascii="Symbol" w:hAnsi="Symbol"/>
       </w:rPr>
     </w:lvl>
     <w:lvl w:ilvl="1" w:tplc="04270003" w:tentative="1">
@@ -12971,7 +12975,7 @@
         <w:ind w:left="1440" w:hanging="360"/>
       </w:pPr>
       <w:rPr>
-        <w:rFonts w:ascii="Courier New" w:hAnsi="Courier New" w:cs="Courier New" w:hint="default"/>
+        <w:rFonts w:hint="default" w:ascii="Courier New" w:hAnsi="Courier New" w:cs="Courier New"/>
       </w:rPr>
     </w:lvl>
     <w:lvl w:ilvl="2" w:tplc="04270005" w:tentative="1">
@@ -12983,7 +12987,7 @@
         <w:ind w:left="2160" w:hanging="360"/>
       </w:pPr>
       <w:rPr>
-        <w:rFonts w:ascii="Wingdings" w:hAnsi="Wingdings" w:hint="default"/>
+        <w:rFonts w:hint="default" w:ascii="Wingdings" w:hAnsi="Wingdings"/>
       </w:rPr>
     </w:lvl>
     <w:lvl w:ilvl="3" w:tplc="04270001" w:tentative="1">
@@ -12995,7 +12999,7 @@
         <w:ind w:left="2880" w:hanging="360"/>
       </w:pPr>
       <w:rPr>
-        <w:rFonts w:ascii="Symbol" w:hAnsi="Symbol" w:hint="default"/>
+        <w:rFonts w:hint="default" w:ascii="Symbol" w:hAnsi="Symbol"/>
       </w:rPr>
     </w:lvl>
     <w:lvl w:ilvl="4" w:tplc="04270003" w:tentative="1">
@@ -13007,7 +13011,7 @@
         <w:ind w:left="3600" w:hanging="360"/>
       </w:pPr>
       <w:rPr>
-        <w:rFonts w:ascii="Courier New" w:hAnsi="Courier New" w:cs="Courier New" w:hint="default"/>
+        <w:rFonts w:hint="default" w:ascii="Courier New" w:hAnsi="Courier New" w:cs="Courier New"/>
       </w:rPr>
     </w:lvl>
     <w:lvl w:ilvl="5" w:tplc="04270005" w:tentative="1">
@@ -13019,7 +13023,7 @@
         <w:ind w:left="4320" w:hanging="360"/>
       </w:pPr>
       <w:rPr>
-        <w:rFonts w:ascii="Wingdings" w:hAnsi="Wingdings" w:hint="default"/>
+        <w:rFonts w:hint="default" w:ascii="Wingdings" w:hAnsi="Wingdings"/>
       </w:rPr>
     </w:lvl>
     <w:lvl w:ilvl="6" w:tplc="04270001" w:tentative="1">
@@ -13031,7 +13035,7 @@
         <w:ind w:left="5040" w:hanging="360"/>
       </w:pPr>
       <w:rPr>
-        <w:rFonts w:ascii="Symbol" w:hAnsi="Symbol" w:hint="default"/>
+        <w:rFonts w:hint="default" w:ascii="Symbol" w:hAnsi="Symbol"/>
       </w:rPr>
     </w:lvl>
     <w:lvl w:ilvl="7" w:tplc="04270003" w:tentative="1">
@@ -13043,7 +13047,7 @@
         <w:ind w:left="5760" w:hanging="360"/>
       </w:pPr>
       <w:rPr>
-        <w:rFonts w:ascii="Courier New" w:hAnsi="Courier New" w:cs="Courier New" w:hint="default"/>
+        <w:rFonts w:hint="default" w:ascii="Courier New" w:hAnsi="Courier New" w:cs="Courier New"/>
       </w:rPr>
     </w:lvl>
     <w:lvl w:ilvl="8" w:tplc="04270005" w:tentative="1">
@@ -13055,7 +13059,7 @@
         <w:ind w:left="6480" w:hanging="360"/>
       </w:pPr>
       <w:rPr>
-        <w:rFonts w:ascii="Wingdings" w:hAnsi="Wingdings" w:hint="default"/>
+        <w:rFonts w:hint="default" w:ascii="Wingdings" w:hAnsi="Wingdings"/>
       </w:rPr>
     </w:lvl>
   </w:abstractNum>
@@ -13071,7 +13075,7 @@
         <w:ind w:left="720" w:hanging="360"/>
       </w:pPr>
       <w:rPr>
-        <w:rFonts w:ascii="Symbol" w:eastAsiaTheme="minorHAnsi" w:hAnsi="Symbol" w:cs="Times New Roman" w:hint="default"/>
+        <w:rFonts w:hint="default" w:ascii="Symbol" w:hAnsi="Symbol" w:cs="Times New Roman" w:eastAsiaTheme="minorHAnsi"/>
       </w:rPr>
     </w:lvl>
     <w:lvl w:ilvl="1" w:tplc="04270003" w:tentative="1">
@@ -13083,7 +13087,7 @@
         <w:ind w:left="1440" w:hanging="360"/>
       </w:pPr>
       <w:rPr>
-        <w:rFonts w:ascii="Courier New" w:hAnsi="Courier New" w:cs="Courier New" w:hint="default"/>
+        <w:rFonts w:hint="default" w:ascii="Courier New" w:hAnsi="Courier New" w:cs="Courier New"/>
       </w:rPr>
     </w:lvl>
     <w:lvl w:ilvl="2" w:tplc="04270005" w:tentative="1">
@@ -13095,7 +13099,7 @@
         <w:ind w:left="2160" w:hanging="360"/>
       </w:pPr>
       <w:rPr>
-        <w:rFonts w:ascii="Wingdings" w:hAnsi="Wingdings" w:hint="default"/>
+        <w:rFonts w:hint="default" w:ascii="Wingdings" w:hAnsi="Wingdings"/>
       </w:rPr>
     </w:lvl>
     <w:lvl w:ilvl="3" w:tplc="04270001" w:tentative="1">
@@ -13107,7 +13111,7 @@
         <w:ind w:left="2880" w:hanging="360"/>
       </w:pPr>
       <w:rPr>
-        <w:rFonts w:ascii="Symbol" w:hAnsi="Symbol" w:hint="default"/>
+        <w:rFonts w:hint="default" w:ascii="Symbol" w:hAnsi="Symbol"/>
       </w:rPr>
     </w:lvl>
     <w:lvl w:ilvl="4" w:tplc="04270003" w:tentative="1">
@@ -13119,7 +13123,7 @@
         <w:ind w:left="3600" w:hanging="360"/>
       </w:pPr>
       <w:rPr>
-        <w:rFonts w:ascii="Courier New" w:hAnsi="Courier New" w:cs="Courier New" w:hint="default"/>
+        <w:rFonts w:hint="default" w:ascii="Courier New" w:hAnsi="Courier New" w:cs="Courier New"/>
       </w:rPr>
     </w:lvl>
     <w:lvl w:ilvl="5" w:tplc="04270005" w:tentative="1">
@@ -13131,7 +13135,7 @@
         <w:ind w:left="4320" w:hanging="360"/>
       </w:pPr>
       <w:rPr>
-        <w:rFonts w:ascii="Wingdings" w:hAnsi="Wingdings" w:hint="default"/>
+        <w:rFonts w:hint="default" w:ascii="Wingdings" w:hAnsi="Wingdings"/>
       </w:rPr>
     </w:lvl>
     <w:lvl w:ilvl="6" w:tplc="04270001" w:tentative="1">
@@ -13143,7 +13147,7 @@
         <w:ind w:left="5040" w:hanging="360"/>
       </w:pPr>
       <w:rPr>
-        <w:rFonts w:ascii="Symbol" w:hAnsi="Symbol" w:hint="default"/>
+        <w:rFonts w:hint="default" w:ascii="Symbol" w:hAnsi="Symbol"/>
       </w:rPr>
     </w:lvl>
     <w:lvl w:ilvl="7" w:tplc="04270003" w:tentative="1">
@@ -13155,7 +13159,7 @@
         <w:ind w:left="5760" w:hanging="360"/>
       </w:pPr>
       <w:rPr>
-        <w:rFonts w:ascii="Courier New" w:hAnsi="Courier New" w:cs="Courier New" w:hint="default"/>
+        <w:rFonts w:hint="default" w:ascii="Courier New" w:hAnsi="Courier New" w:cs="Courier New"/>
       </w:rPr>
     </w:lvl>
     <w:lvl w:ilvl="8" w:tplc="04270005" w:tentative="1">
@@ -13167,7 +13171,7 @@
         <w:ind w:left="6480" w:hanging="360"/>
       </w:pPr>
       <w:rPr>
-        <w:rFonts w:ascii="Wingdings" w:hAnsi="Wingdings" w:hint="default"/>
+        <w:rFonts w:hint="default" w:ascii="Wingdings" w:hAnsi="Wingdings"/>
       </w:rPr>
     </w:lvl>
   </w:abstractNum>
@@ -13413,7 +13417,7 @@
         <w:ind w:left="357" w:hanging="357"/>
       </w:pPr>
       <w:rPr>
-        <w:rFonts w:ascii="Times New Roman" w:hAnsi="Times New Roman" w:hint="default"/>
+        <w:rFonts w:hint="default" w:ascii="Times New Roman" w:hAnsi="Times New Roman"/>
         <w:b/>
         <w:i w:val="0"/>
         <w:sz w:val="24"/>
@@ -13428,7 +13432,7 @@
         <w:ind w:left="357" w:hanging="357"/>
       </w:pPr>
       <w:rPr>
-        <w:rFonts w:ascii="Times New Roman" w:hAnsi="Times New Roman" w:hint="default"/>
+        <w:rFonts w:hint="default" w:ascii="Times New Roman" w:hAnsi="Times New Roman"/>
         <w:b/>
         <w:i w:val="0"/>
         <w:sz w:val="24"/>
@@ -13619,7 +13623,7 @@
         <w:ind w:left="357" w:hanging="357"/>
       </w:pPr>
       <w:rPr>
-        <w:rFonts w:ascii="Times New Roman" w:hAnsi="Times New Roman" w:hint="default"/>
+        <w:rFonts w:hint="default" w:ascii="Times New Roman" w:hAnsi="Times New Roman"/>
         <w:b/>
         <w:i w:val="0"/>
         <w:sz w:val="24"/>
@@ -13634,7 +13638,7 @@
         <w:ind w:left="357" w:hanging="357"/>
       </w:pPr>
       <w:rPr>
-        <w:rFonts w:ascii="Times New Roman" w:hAnsi="Times New Roman" w:hint="default"/>
+        <w:rFonts w:hint="default" w:ascii="Times New Roman" w:hAnsi="Times New Roman"/>
         <w:b/>
         <w:i w:val="0"/>
         <w:sz w:val="24"/>
@@ -13650,7 +13654,7 @@
         <w:ind w:left="357" w:hanging="357"/>
       </w:pPr>
       <w:rPr>
-        <w:rFonts w:ascii="Times New Roman" w:hAnsi="Times New Roman" w:hint="default"/>
+        <w:rFonts w:hint="default" w:ascii="Times New Roman" w:hAnsi="Times New Roman"/>
         <w:b/>
         <w:i w:val="0"/>
         <w:sz w:val="24"/>
@@ -13743,7 +13747,7 @@
         <w:ind w:left="357" w:hanging="357"/>
       </w:pPr>
       <w:rPr>
-        <w:rFonts w:ascii="Times New Roman Bold" w:hAnsi="Times New Roman Bold" w:hint="default"/>
+        <w:rFonts w:hint="default" w:ascii="Times New Roman Bold" w:hAnsi="Times New Roman Bold"/>
         <w:b/>
         <w:i w:val="0"/>
         <w:sz w:val="24"/>
@@ -13759,7 +13763,7 @@
         <w:ind w:left="357" w:hanging="357"/>
       </w:pPr>
       <w:rPr>
-        <w:rFonts w:ascii="Times New Roman" w:hAnsi="Times New Roman" w:hint="default"/>
+        <w:rFonts w:hint="default" w:ascii="Times New Roman" w:hAnsi="Times New Roman"/>
         <w:b/>
         <w:i w:val="0"/>
         <w:sz w:val="24"/>
@@ -13775,7 +13779,7 @@
         <w:ind w:left="357" w:hanging="357"/>
       </w:pPr>
       <w:rPr>
-        <w:rFonts w:ascii="Times New Roman" w:hAnsi="Times New Roman" w:hint="default"/>
+        <w:rFonts w:hint="default" w:ascii="Times New Roman" w:hAnsi="Times New Roman"/>
         <w:b/>
         <w:i w:val="0"/>
         <w:sz w:val="24"/>
@@ -13791,7 +13795,7 @@
         <w:ind w:left="357" w:hanging="357"/>
       </w:pPr>
       <w:rPr>
-        <w:rFonts w:ascii="Times New Roman Bold" w:hAnsi="Times New Roman Bold" w:hint="default"/>
+        <w:rFonts w:hint="default" w:ascii="Times New Roman Bold" w:hAnsi="Times New Roman Bold"/>
         <w:b/>
         <w:i w:val="0"/>
         <w:sz w:val="24"/>
@@ -13807,7 +13811,7 @@
         <w:ind w:left="357" w:hanging="357"/>
       </w:pPr>
       <w:rPr>
-        <w:rFonts w:ascii="Times New Roman Bold" w:hAnsi="Times New Roman Bold" w:hint="default"/>
+        <w:rFonts w:hint="default" w:ascii="Times New Roman Bold" w:hAnsi="Times New Roman Bold"/>
         <w:b/>
         <w:i w:val="0"/>
         <w:sz w:val="24"/>
@@ -14035,7 +14039,7 @@
   <w:docDefaults>
     <w:rPrDefault>
       <w:rPr>
-        <w:rFonts w:asciiTheme="minorHAnsi" w:eastAsiaTheme="minorHAnsi" w:hAnsiTheme="minorHAnsi" w:cstheme="minorBidi"/>
+        <w:rFonts w:asciiTheme="minorHAnsi" w:hAnsiTheme="minorHAnsi" w:eastAsiaTheme="minorHAnsi" w:cstheme="minorBidi"/>
         <w:sz w:val="22"/>
         <w:szCs w:val="22"/>
         <w:lang w:val="en-US" w:eastAsia="en-US" w:bidi="ar-SA"/>
@@ -14050,14 +14054,14 @@
   <w:latentStyles w:defLockedState="0" w:defUIPriority="99" w:defSemiHidden="0" w:defUnhideWhenUsed="0" w:defQFormat="0" w:count="376">
     <w:lsdException w:name="Normal" w:uiPriority="0"/>
     <w:lsdException w:name="heading 1" w:uiPriority="9" w:qFormat="1"/>
-    <w:lsdException w:name="heading 2" w:semiHidden="1" w:uiPriority="0" w:unhideWhenUsed="1" w:qFormat="1"/>
-    <w:lsdException w:name="heading 3" w:semiHidden="1" w:uiPriority="0" w:unhideWhenUsed="1" w:qFormat="1"/>
-    <w:lsdException w:name="heading 4" w:semiHidden="1" w:uiPriority="0" w:unhideWhenUsed="1"/>
-    <w:lsdException w:name="heading 5" w:semiHidden="1" w:uiPriority="0" w:unhideWhenUsed="1"/>
-    <w:lsdException w:name="heading 6" w:semiHidden="1" w:uiPriority="0" w:unhideWhenUsed="1"/>
-    <w:lsdException w:name="heading 7" w:semiHidden="1" w:uiPriority="0" w:unhideWhenUsed="1"/>
-    <w:lsdException w:name="heading 8" w:semiHidden="1" w:uiPriority="9" w:unhideWhenUsed="1"/>
-    <w:lsdException w:name="heading 9" w:semiHidden="1" w:uiPriority="9" w:unhideWhenUsed="1" w:qFormat="1"/>
+    <w:lsdException w:name="heading 2" w:uiPriority="0" w:semiHidden="1" w:unhideWhenUsed="1" w:qFormat="1"/>
+    <w:lsdException w:name="heading 3" w:uiPriority="0" w:semiHidden="1" w:unhideWhenUsed="1" w:qFormat="1"/>
+    <w:lsdException w:name="heading 4" w:uiPriority="0" w:semiHidden="1" w:unhideWhenUsed="1"/>
+    <w:lsdException w:name="heading 5" w:uiPriority="0" w:semiHidden="1" w:unhideWhenUsed="1"/>
+    <w:lsdException w:name="heading 6" w:uiPriority="0" w:semiHidden="1" w:unhideWhenUsed="1"/>
+    <w:lsdException w:name="heading 7" w:uiPriority="0" w:semiHidden="1" w:unhideWhenUsed="1"/>
+    <w:lsdException w:name="heading 8" w:uiPriority="9" w:semiHidden="1" w:unhideWhenUsed="1"/>
+    <w:lsdException w:name="heading 9" w:uiPriority="9" w:semiHidden="1" w:unhideWhenUsed="1" w:qFormat="1"/>
     <w:lsdException w:name="index 1" w:semiHidden="1" w:unhideWhenUsed="1"/>
     <w:lsdException w:name="index 2" w:semiHidden="1" w:unhideWhenUsed="1"/>
     <w:lsdException w:name="index 3" w:semiHidden="1" w:unhideWhenUsed="1"/>
@@ -14067,22 +14071,22 @@
     <w:lsdException w:name="index 7" w:semiHidden="1" w:unhideWhenUsed="1"/>
     <w:lsdException w:name="index 8" w:semiHidden="1" w:unhideWhenUsed="1"/>
     <w:lsdException w:name="index 9" w:semiHidden="1" w:unhideWhenUsed="1"/>
-    <w:lsdException w:name="toc 1" w:semiHidden="1" w:uiPriority="39" w:unhideWhenUsed="1" w:qFormat="1"/>
-    <w:lsdException w:name="toc 2" w:semiHidden="1" w:uiPriority="39" w:unhideWhenUsed="1" w:qFormat="1"/>
-    <w:lsdException w:name="toc 3" w:semiHidden="1" w:uiPriority="39" w:unhideWhenUsed="1" w:qFormat="1"/>
-    <w:lsdException w:name="toc 4" w:semiHidden="1" w:uiPriority="39" w:unhideWhenUsed="1" w:qFormat="1"/>
-    <w:lsdException w:name="toc 5" w:semiHidden="1" w:uiPriority="39" w:unhideWhenUsed="1"/>
-    <w:lsdException w:name="toc 6" w:semiHidden="1" w:uiPriority="39" w:unhideWhenUsed="1"/>
-    <w:lsdException w:name="toc 7" w:semiHidden="1" w:uiPriority="39" w:unhideWhenUsed="1"/>
-    <w:lsdException w:name="toc 8" w:semiHidden="1" w:uiPriority="39" w:unhideWhenUsed="1"/>
-    <w:lsdException w:name="toc 9" w:semiHidden="1" w:uiPriority="39" w:unhideWhenUsed="1"/>
+    <w:lsdException w:name="toc 1" w:uiPriority="39" w:semiHidden="1" w:unhideWhenUsed="1" w:qFormat="1"/>
+    <w:lsdException w:name="toc 2" w:uiPriority="39" w:semiHidden="1" w:unhideWhenUsed="1" w:qFormat="1"/>
+    <w:lsdException w:name="toc 3" w:uiPriority="39" w:semiHidden="1" w:unhideWhenUsed="1" w:qFormat="1"/>
+    <w:lsdException w:name="toc 4" w:uiPriority="39" w:semiHidden="1" w:unhideWhenUsed="1" w:qFormat="1"/>
+    <w:lsdException w:name="toc 5" w:uiPriority="39" w:semiHidden="1" w:unhideWhenUsed="1"/>
+    <w:lsdException w:name="toc 6" w:uiPriority="39" w:semiHidden="1" w:unhideWhenUsed="1"/>
+    <w:lsdException w:name="toc 7" w:uiPriority="39" w:semiHidden="1" w:unhideWhenUsed="1"/>
+    <w:lsdException w:name="toc 8" w:uiPriority="39" w:semiHidden="1" w:unhideWhenUsed="1"/>
+    <w:lsdException w:name="toc 9" w:uiPriority="39" w:semiHidden="1" w:unhideWhenUsed="1"/>
     <w:lsdException w:name="Normal Indent" w:semiHidden="1" w:unhideWhenUsed="1"/>
-    <w:lsdException w:name="footnote text" w:semiHidden="1" w:uiPriority="0" w:unhideWhenUsed="1" w:qFormat="1"/>
+    <w:lsdException w:name="footnote text" w:uiPriority="0" w:semiHidden="1" w:unhideWhenUsed="1" w:qFormat="1"/>
     <w:lsdException w:name="annotation text" w:semiHidden="1" w:unhideWhenUsed="1"/>
     <w:lsdException w:name="header" w:semiHidden="1" w:unhideWhenUsed="1"/>
     <w:lsdException w:name="footer" w:semiHidden="1" w:unhideWhenUsed="1"/>
     <w:lsdException w:name="index heading" w:semiHidden="1" w:unhideWhenUsed="1"/>
-    <w:lsdException w:name="caption" w:semiHidden="1" w:uiPriority="35" w:unhideWhenUsed="1" w:qFormat="1"/>
+    <w:lsdException w:name="caption" w:uiPriority="35" w:semiHidden="1" w:unhideWhenUsed="1" w:qFormat="1"/>
     <w:lsdException w:name="table of figures" w:semiHidden="1" w:unhideWhenUsed="1"/>
     <w:lsdException w:name="envelope address" w:semiHidden="1" w:unhideWhenUsed="1"/>
     <w:lsdException w:name="envelope return" w:semiHidden="1" w:unhideWhenUsed="1"/>
@@ -14096,8 +14100,8 @@
     <w:lsdException w:name="macro" w:semiHidden="1" w:unhideWhenUsed="1"/>
     <w:lsdException w:name="toa heading" w:semiHidden="1" w:unhideWhenUsed="1"/>
     <w:lsdException w:name="List" w:semiHidden="1" w:unhideWhenUsed="1"/>
-    <w:lsdException w:name="List Bullet" w:semiHidden="1" w:uiPriority="0" w:unhideWhenUsed="1" w:qFormat="1"/>
-    <w:lsdException w:name="List Number" w:semiHidden="1" w:uiPriority="0" w:unhideWhenUsed="1" w:qFormat="1"/>
+    <w:lsdException w:name="List Bullet" w:uiPriority="0" w:semiHidden="1" w:unhideWhenUsed="1" w:qFormat="1"/>
+    <w:lsdException w:name="List Number" w:uiPriority="0" w:semiHidden="1" w:unhideWhenUsed="1" w:qFormat="1"/>
     <w:lsdException w:name="List 2" w:semiHidden="1" w:unhideWhenUsed="1"/>
     <w:lsdException w:name="List 3" w:semiHidden="1" w:unhideWhenUsed="1"/>
     <w:lsdException w:name="List 4" w:semiHidden="1" w:unhideWhenUsed="1"/>
@@ -14113,7 +14117,7 @@
     <w:lsdException w:name="Title" w:uiPriority="10"/>
     <w:lsdException w:name="Closing" w:semiHidden="1" w:unhideWhenUsed="1"/>
     <w:lsdException w:name="Signature" w:semiHidden="1" w:unhideWhenUsed="1"/>
-    <w:lsdException w:name="Default Paragraph Font" w:semiHidden="1" w:uiPriority="1" w:unhideWhenUsed="1"/>
+    <w:lsdException w:name="Default Paragraph Font" w:uiPriority="1" w:semiHidden="1" w:unhideWhenUsed="1"/>
     <w:lsdException w:name="Body Text" w:semiHidden="1" w:unhideWhenUsed="1"/>
     <w:lsdException w:name="Body Text Indent" w:semiHidden="1" w:unhideWhenUsed="1"/>
     <w:lsdException w:name="List Continue" w:semiHidden="1" w:unhideWhenUsed="1"/>
@@ -14313,8 +14317,8 @@
     <w:lsdException w:name="Subtle Reference" w:uiPriority="31"/>
     <w:lsdException w:name="Intense Reference" w:uiPriority="32"/>
     <w:lsdException w:name="Book Title" w:uiPriority="33"/>
-    <w:lsdException w:name="Bibliography" w:semiHidden="1" w:uiPriority="37" w:unhideWhenUsed="1" w:qFormat="1"/>
-    <w:lsdException w:name="TOC Heading" w:semiHidden="1" w:uiPriority="39" w:unhideWhenUsed="1" w:qFormat="1"/>
+    <w:lsdException w:name="Bibliography" w:uiPriority="37" w:semiHidden="1" w:unhideWhenUsed="1" w:qFormat="1"/>
+    <w:lsdException w:name="TOC Heading" w:uiPriority="39" w:semiHidden="1" w:unhideWhenUsed="1" w:qFormat="1"/>
     <w:lsdException w:name="Plain Table 1" w:uiPriority="41"/>
     <w:lsdException w:name="Plain Table 2" w:uiPriority="42"/>
     <w:lsdException w:name="Plain Table 3" w:uiPriority="43"/>
@@ -14425,7 +14429,7 @@
     <w:lsdException w:name="Unresolved Mention" w:semiHidden="1" w:unhideWhenUsed="1"/>
     <w:lsdException w:name="Smart Link" w:semiHidden="1" w:unhideWhenUsed="1"/>
   </w:latentStyles>
-  <w:style w:type="paragraph" w:default="1" w:styleId="Normal">
+  <w:style w:type="paragraph" w:styleId="Normal" w:default="1">
     <w:name w:val="Normal"/>
     <w:rsid w:val="00221F81"/>
     <w:pPr>
@@ -14619,7 +14623,7 @@
       <w:outlineLvl w:val="7"/>
     </w:pPr>
     <w:rPr>
-      <w:rFonts w:asciiTheme="majorHAnsi" w:eastAsiaTheme="majorEastAsia" w:hAnsiTheme="majorHAnsi" w:cstheme="majorBidi"/>
+      <w:rFonts w:asciiTheme="majorHAnsi" w:hAnsiTheme="majorHAnsi" w:eastAsiaTheme="majorEastAsia" w:cstheme="majorBidi"/>
       <w:color w:val="272727" w:themeColor="text1" w:themeTint="D8"/>
       <w:sz w:val="21"/>
       <w:szCs w:val="21"/>
@@ -14646,7 +14650,7 @@
       <w:outlineLvl w:val="8"/>
     </w:pPr>
     <w:rPr>
-      <w:rFonts w:asciiTheme="majorHAnsi" w:eastAsiaTheme="majorEastAsia" w:hAnsiTheme="majorHAnsi" w:cstheme="majorBidi"/>
+      <w:rFonts w:asciiTheme="majorHAnsi" w:hAnsiTheme="majorHAnsi" w:eastAsiaTheme="majorEastAsia" w:cstheme="majorBidi"/>
       <w:i/>
       <w:iCs/>
       <w:color w:val="272727" w:themeColor="text1" w:themeTint="D8"/>
@@ -14654,13 +14658,13 @@
       <w:szCs w:val="21"/>
     </w:rPr>
   </w:style>
-  <w:style w:type="character" w:default="1" w:styleId="DefaultParagraphFont">
+  <w:style w:type="character" w:styleId="DefaultParagraphFont" w:default="1">
     <w:name w:val="Default Paragraph Font"/>
     <w:uiPriority w:val="1"/>
     <w:semiHidden/>
     <w:unhideWhenUsed/>
   </w:style>
-  <w:style w:type="table" w:default="1" w:styleId="TableNormal">
+  <w:style w:type="table" w:styleId="TableNormal" w:default="1">
     <w:name w:val="Normal Table"/>
     <w:uiPriority w:val="99"/>
     <w:semiHidden/>
@@ -14675,13 +14679,13 @@
       </w:tblCellMar>
     </w:tblPr>
   </w:style>
-  <w:style w:type="numbering" w:default="1" w:styleId="NoList">
+  <w:style w:type="numbering" w:styleId="NoList" w:default="1">
     <w:name w:val="No List"/>
     <w:uiPriority w:val="99"/>
     <w:semiHidden/>
     <w:unhideWhenUsed/>
   </w:style>
-  <w:style w:type="character" w:customStyle="1" w:styleId="Heading1Char">
+  <w:style w:type="character" w:styleId="Heading1Char" w:customStyle="1">
     <w:name w:val="Heading 1 Char"/>
     <w:aliases w:val="Skyrius Char"/>
     <w:basedOn w:val="DefaultParagraphFont"/>
@@ -14689,7 +14693,7 @@
     <w:uiPriority w:val="9"/>
     <w:rsid w:val="001F0529"/>
     <w:rPr>
-      <w:rFonts w:ascii="Times New Roman" w:eastAsia="Times New Roman" w:hAnsi="Times New Roman" w:cs="Times New Roman"/>
+      <w:rFonts w:ascii="Times New Roman" w:hAnsi="Times New Roman" w:eastAsia="Times New Roman" w:cs="Times New Roman"/>
       <w:b/>
       <w:bCs/>
       <w:kern w:val="32"/>
@@ -14698,28 +14702,28 @@
       <w:lang w:val="lt-LT"/>
     </w:rPr>
   </w:style>
-  <w:style w:type="character" w:customStyle="1" w:styleId="Heading2Char">
+  <w:style w:type="character" w:styleId="Heading2Char" w:customStyle="1">
     <w:name w:val="Heading 2 Char"/>
     <w:aliases w:val="Poskyris Char"/>
     <w:basedOn w:val="DefaultParagraphFont"/>
     <w:link w:val="Heading2"/>
     <w:rsid w:val="008C7B40"/>
     <w:rPr>
-      <w:rFonts w:ascii="Times New Roman" w:eastAsia="Times New Roman" w:hAnsi="Times New Roman" w:cs="Times New Roman"/>
+      <w:rFonts w:ascii="Times New Roman" w:hAnsi="Times New Roman" w:eastAsia="Times New Roman" w:cs="Times New Roman"/>
       <w:b/>
       <w:sz w:val="24"/>
       <w:szCs w:val="20"/>
       <w:lang w:val="lt-LT"/>
     </w:rPr>
   </w:style>
-  <w:style w:type="character" w:customStyle="1" w:styleId="Heading3Char">
+  <w:style w:type="character" w:styleId="Heading3Char" w:customStyle="1">
     <w:name w:val="Heading 3 Char"/>
     <w:aliases w:val="Skyrelis Char"/>
     <w:basedOn w:val="DefaultParagraphFont"/>
     <w:link w:val="Heading3"/>
     <w:rsid w:val="008C7B40"/>
     <w:rPr>
-      <w:rFonts w:ascii="Times New Roman" w:eastAsia="Times New Roman" w:hAnsi="Times New Roman" w:cs="Arial"/>
+      <w:rFonts w:ascii="Times New Roman" w:hAnsi="Times New Roman" w:eastAsia="Times New Roman" w:cs="Arial"/>
       <w:b/>
       <w:bCs/>
       <w:sz w:val="24"/>
@@ -14727,59 +14731,59 @@
       <w:lang w:val="lt-LT"/>
     </w:rPr>
   </w:style>
-  <w:style w:type="character" w:customStyle="1" w:styleId="Heading4Char">
+  <w:style w:type="character" w:styleId="Heading4Char" w:customStyle="1">
     <w:name w:val="Heading 4 Char"/>
     <w:basedOn w:val="DefaultParagraphFont"/>
     <w:link w:val="Heading4"/>
     <w:rsid w:val="007E4B2B"/>
     <w:rPr>
-      <w:rFonts w:ascii="Times New Roman" w:eastAsia="Times New Roman" w:hAnsi="Times New Roman" w:cs="Times New Roman"/>
+      <w:rFonts w:ascii="Times New Roman" w:hAnsi="Times New Roman" w:eastAsia="Times New Roman" w:cs="Times New Roman"/>
       <w:b/>
       <w:sz w:val="24"/>
       <w:szCs w:val="20"/>
       <w:lang w:val="lt-LT"/>
     </w:rPr>
   </w:style>
-  <w:style w:type="character" w:customStyle="1" w:styleId="Heading5Char">
+  <w:style w:type="character" w:styleId="Heading5Char" w:customStyle="1">
     <w:name w:val="Heading 5 Char"/>
     <w:basedOn w:val="DefaultParagraphFont"/>
     <w:link w:val="Heading5"/>
     <w:rsid w:val="007E4B2B"/>
     <w:rPr>
-      <w:rFonts w:ascii="Times New Roman" w:eastAsia="Times New Roman" w:hAnsi="Times New Roman" w:cs="Times New Roman"/>
+      <w:rFonts w:ascii="Times New Roman" w:hAnsi="Times New Roman" w:eastAsia="Times New Roman" w:cs="Times New Roman"/>
       <w:b/>
       <w:sz w:val="24"/>
       <w:szCs w:val="20"/>
       <w:lang w:val="lt-LT"/>
     </w:rPr>
   </w:style>
-  <w:style w:type="character" w:customStyle="1" w:styleId="Heading6Char">
+  <w:style w:type="character" w:styleId="Heading6Char" w:customStyle="1">
     <w:name w:val="Heading 6 Char"/>
     <w:basedOn w:val="DefaultParagraphFont"/>
     <w:link w:val="Heading6"/>
     <w:rsid w:val="00A27551"/>
     <w:rPr>
-      <w:rFonts w:ascii="Times New Roman" w:eastAsia="Times New Roman" w:hAnsi="Times New Roman" w:cs="Times New Roman"/>
+      <w:rFonts w:ascii="Times New Roman" w:hAnsi="Times New Roman" w:eastAsia="Times New Roman" w:cs="Times New Roman"/>
       <w:b/>
       <w:sz w:val="24"/>
       <w:szCs w:val="20"/>
       <w:lang w:val="en-GB"/>
     </w:rPr>
   </w:style>
-  <w:style w:type="character" w:customStyle="1" w:styleId="Heading7Char">
+  <w:style w:type="character" w:styleId="Heading7Char" w:customStyle="1">
     <w:name w:val="Heading 7 Char"/>
     <w:basedOn w:val="DefaultParagraphFont"/>
     <w:link w:val="Heading7"/>
     <w:rsid w:val="007E4B2B"/>
     <w:rPr>
-      <w:rFonts w:ascii="Times New Roman" w:eastAsia="Times New Roman" w:hAnsi="Times New Roman" w:cs="Times New Roman"/>
+      <w:rFonts w:ascii="Times New Roman" w:hAnsi="Times New Roman" w:eastAsia="Times New Roman" w:cs="Times New Roman"/>
       <w:b/>
       <w:sz w:val="24"/>
       <w:szCs w:val="20"/>
       <w:lang w:val="lt-LT"/>
     </w:rPr>
   </w:style>
-  <w:style w:type="character" w:customStyle="1" w:styleId="Heading8Char">
+  <w:style w:type="character" w:styleId="Heading8Char" w:customStyle="1">
     <w:name w:val="Heading 8 Char"/>
     <w:basedOn w:val="DefaultParagraphFont"/>
     <w:link w:val="Heading8"/>
@@ -14787,14 +14791,14 @@
     <w:semiHidden/>
     <w:rsid w:val="007E4B2B"/>
     <w:rPr>
-      <w:rFonts w:asciiTheme="majorHAnsi" w:eastAsiaTheme="majorEastAsia" w:hAnsiTheme="majorHAnsi" w:cstheme="majorBidi"/>
+      <w:rFonts w:asciiTheme="majorHAnsi" w:hAnsiTheme="majorHAnsi" w:eastAsiaTheme="majorEastAsia" w:cstheme="majorBidi"/>
       <w:color w:val="272727" w:themeColor="text1" w:themeTint="D8"/>
       <w:sz w:val="21"/>
       <w:szCs w:val="21"/>
       <w:lang w:val="lt-LT"/>
     </w:rPr>
   </w:style>
-  <w:style w:type="character" w:customStyle="1" w:styleId="Heading9Char">
+  <w:style w:type="character" w:styleId="Heading9Char" w:customStyle="1">
     <w:name w:val="Heading 9 Char"/>
     <w:basedOn w:val="DefaultParagraphFont"/>
     <w:link w:val="Heading9"/>
@@ -14802,7 +14806,7 @@
     <w:semiHidden/>
     <w:rsid w:val="00742C30"/>
     <w:rPr>
-      <w:rFonts w:asciiTheme="majorHAnsi" w:eastAsiaTheme="majorEastAsia" w:hAnsiTheme="majorHAnsi" w:cstheme="majorBidi"/>
+      <w:rFonts w:asciiTheme="majorHAnsi" w:hAnsiTheme="majorHAnsi" w:eastAsiaTheme="majorEastAsia" w:cstheme="majorBidi"/>
       <w:i/>
       <w:iCs/>
       <w:color w:val="272727" w:themeColor="text1" w:themeTint="D8"/>
@@ -14811,7 +14815,7 @@
       <w:lang w:val="lt-LT"/>
     </w:rPr>
   </w:style>
-  <w:style w:type="paragraph" w:customStyle="1" w:styleId="Antratnon-TOC">
+  <w:style w:type="paragraph" w:styleId="Antratnon-TOC" w:customStyle="1">
     <w:name w:val="Antraštė non-TOC"/>
     <w:basedOn w:val="Normal"/>
     <w:next w:val="Normal"/>
@@ -14923,7 +14927,7 @@
       <w:spacing w:line="240" w:lineRule="auto"/>
     </w:pPr>
   </w:style>
-  <w:style w:type="character" w:customStyle="1" w:styleId="HeaderChar">
+  <w:style w:type="character" w:styleId="HeaderChar" w:customStyle="1">
     <w:name w:val="Header Char"/>
     <w:basedOn w:val="DefaultParagraphFont"/>
     <w:link w:val="Header"/>
@@ -14951,7 +14955,7 @@
       <w:spacing w:line="240" w:lineRule="auto"/>
     </w:pPr>
   </w:style>
-  <w:style w:type="character" w:customStyle="1" w:styleId="FooterChar">
+  <w:style w:type="character" w:styleId="FooterChar" w:customStyle="1">
     <w:name w:val="Footer Char"/>
     <w:basedOn w:val="DefaultParagraphFont"/>
     <w:link w:val="Footer"/>
@@ -14993,12 +14997,12 @@
     </w:pPr>
     <w:tblPr>
       <w:tblBorders>
-        <w:top w:val="single" w:sz="4" w:space="0" w:color="auto"/>
-        <w:left w:val="single" w:sz="4" w:space="0" w:color="auto"/>
-        <w:bottom w:val="single" w:sz="4" w:space="0" w:color="auto"/>
-        <w:right w:val="single" w:sz="4" w:space="0" w:color="auto"/>
-        <w:insideH w:val="single" w:sz="4" w:space="0" w:color="auto"/>
-        <w:insideV w:val="single" w:sz="4" w:space="0" w:color="auto"/>
+        <w:top w:val="single" w:color="auto" w:sz="4" w:space="0"/>
+        <w:left w:val="single" w:color="auto" w:sz="4" w:space="0"/>
+        <w:bottom w:val="single" w:color="auto" w:sz="4" w:space="0"/>
+        <w:right w:val="single" w:color="auto" w:sz="4" w:space="0"/>
+        <w:insideH w:val="single" w:color="auto" w:sz="4" w:space="0"/>
+        <w:insideV w:val="single" w:color="auto" w:sz="4" w:space="0"/>
       </w:tblBorders>
     </w:tblPr>
   </w:style>
@@ -15027,7 +15031,7 @@
       <w:szCs w:val="18"/>
     </w:rPr>
   </w:style>
-  <w:style w:type="character" w:customStyle="1" w:styleId="BalloonTextChar">
+  <w:style w:type="character" w:styleId="BalloonTextChar" w:customStyle="1">
     <w:name w:val="Balloon Text Char"/>
     <w:basedOn w:val="DefaultParagraphFont"/>
     <w:link w:val="BalloonText"/>
@@ -15053,8 +15057,8 @@
       <w:tblStyleRowBandSize w:val="1"/>
       <w:tblStyleColBandSize w:val="1"/>
       <w:tblBorders>
-        <w:top w:val="single" w:sz="4" w:space="0" w:color="7F7F7F" w:themeColor="text1" w:themeTint="80"/>
-        <w:bottom w:val="single" w:sz="4" w:space="0" w:color="7F7F7F" w:themeColor="text1" w:themeTint="80"/>
+        <w:top w:val="single" w:color="7F7F7F" w:themeColor="text1" w:themeTint="80" w:sz="4" w:space="0"/>
+        <w:bottom w:val="single" w:color="7F7F7F" w:themeColor="text1" w:themeTint="80" w:sz="4" w:space="0"/>
       </w:tblBorders>
     </w:tblPr>
     <w:tblStylePr w:type="firstRow">
@@ -15065,7 +15069,7 @@
       <w:tblPr/>
       <w:tcPr>
         <w:tcBorders>
-          <w:bottom w:val="single" w:sz="4" w:space="0" w:color="7F7F7F" w:themeColor="text1" w:themeTint="80"/>
+          <w:bottom w:val="single" w:color="7F7F7F" w:themeColor="text1" w:themeTint="80" w:sz="4" w:space="0"/>
         </w:tcBorders>
       </w:tcPr>
     </w:tblStylePr>
@@ -15077,7 +15081,7 @@
       <w:tblPr/>
       <w:tcPr>
         <w:tcBorders>
-          <w:top w:val="single" w:sz="4" w:space="0" w:color="7F7F7F" w:themeColor="text1" w:themeTint="80"/>
+          <w:top w:val="single" w:color="7F7F7F" w:themeColor="text1" w:themeTint="80" w:sz="4" w:space="0"/>
         </w:tcBorders>
       </w:tcPr>
     </w:tblStylePr>
@@ -15097,8 +15101,8 @@
       <w:tblPr/>
       <w:tcPr>
         <w:tcBorders>
-          <w:left w:val="single" w:sz="4" w:space="0" w:color="7F7F7F" w:themeColor="text1" w:themeTint="80"/>
-          <w:right w:val="single" w:sz="4" w:space="0" w:color="7F7F7F" w:themeColor="text1" w:themeTint="80"/>
+          <w:left w:val="single" w:color="7F7F7F" w:themeColor="text1" w:themeTint="80" w:sz="4" w:space="0"/>
+          <w:right w:val="single" w:color="7F7F7F" w:themeColor="text1" w:themeTint="80" w:sz="4" w:space="0"/>
         </w:tcBorders>
       </w:tcPr>
     </w:tblStylePr>
@@ -15106,8 +15110,8 @@
       <w:tblPr/>
       <w:tcPr>
         <w:tcBorders>
-          <w:left w:val="single" w:sz="4" w:space="0" w:color="7F7F7F" w:themeColor="text1" w:themeTint="80"/>
-          <w:right w:val="single" w:sz="4" w:space="0" w:color="7F7F7F" w:themeColor="text1" w:themeTint="80"/>
+          <w:left w:val="single" w:color="7F7F7F" w:themeColor="text1" w:themeTint="80" w:sz="4" w:space="0"/>
+          <w:right w:val="single" w:color="7F7F7F" w:themeColor="text1" w:themeTint="80" w:sz="4" w:space="0"/>
         </w:tcBorders>
       </w:tcPr>
     </w:tblStylePr>
@@ -15115,13 +15119,13 @@
       <w:tblPr/>
       <w:tcPr>
         <w:tcBorders>
-          <w:top w:val="single" w:sz="4" w:space="0" w:color="7F7F7F" w:themeColor="text1" w:themeTint="80"/>
-          <w:bottom w:val="single" w:sz="4" w:space="0" w:color="7F7F7F" w:themeColor="text1" w:themeTint="80"/>
+          <w:top w:val="single" w:color="7F7F7F" w:themeColor="text1" w:themeTint="80" w:sz="4" w:space="0"/>
+          <w:bottom w:val="single" w:color="7F7F7F" w:themeColor="text1" w:themeTint="80" w:sz="4" w:space="0"/>
         </w:tcBorders>
       </w:tcPr>
     </w:tblStylePr>
   </w:style>
-  <w:style w:type="paragraph" w:customStyle="1" w:styleId="Lentelspavad">
+  <w:style w:type="paragraph" w:styleId="Lentelspavad" w:customStyle="1">
     <w:name w:val="Lentelės pavad."/>
     <w:basedOn w:val="Caption"/>
     <w:next w:val="Normal"/>
@@ -15144,12 +15148,12 @@
       <w:tblStyleRowBandSize w:val="1"/>
       <w:tblStyleColBandSize w:val="1"/>
       <w:tblBorders>
-        <w:top w:val="single" w:sz="4" w:space="0" w:color="BFBFBF" w:themeColor="background1" w:themeShade="BF"/>
-        <w:left w:val="single" w:sz="4" w:space="0" w:color="BFBFBF" w:themeColor="background1" w:themeShade="BF"/>
-        <w:bottom w:val="single" w:sz="4" w:space="0" w:color="BFBFBF" w:themeColor="background1" w:themeShade="BF"/>
-        <w:right w:val="single" w:sz="4" w:space="0" w:color="BFBFBF" w:themeColor="background1" w:themeShade="BF"/>
-        <w:insideH w:val="single" w:sz="4" w:space="0" w:color="BFBFBF" w:themeColor="background1" w:themeShade="BF"/>
-        <w:insideV w:val="single" w:sz="4" w:space="0" w:color="BFBFBF" w:themeColor="background1" w:themeShade="BF"/>
+        <w:top w:val="single" w:color="BFBFBF" w:themeColor="background1" w:themeShade="BF" w:sz="4" w:space="0"/>
+        <w:left w:val="single" w:color="BFBFBF" w:themeColor="background1" w:themeShade="BF" w:sz="4" w:space="0"/>
+        <w:bottom w:val="single" w:color="BFBFBF" w:themeColor="background1" w:themeShade="BF" w:sz="4" w:space="0"/>
+        <w:right w:val="single" w:color="BFBFBF" w:themeColor="background1" w:themeShade="BF" w:sz="4" w:space="0"/>
+        <w:insideH w:val="single" w:color="BFBFBF" w:themeColor="background1" w:themeShade="BF" w:sz="4" w:space="0"/>
+        <w:insideV w:val="single" w:color="BFBFBF" w:themeColor="background1" w:themeShade="BF" w:sz="4" w:space="0"/>
       </w:tblBorders>
     </w:tblPr>
     <w:tblStylePr w:type="firstRow">
@@ -15166,7 +15170,7 @@
       <w:tblPr/>
       <w:tcPr>
         <w:tcBorders>
-          <w:top w:val="double" w:sz="4" w:space="0" w:color="BFBFBF" w:themeColor="background1" w:themeShade="BF"/>
+          <w:top w:val="double" w:color="BFBFBF" w:themeColor="background1" w:themeShade="BF" w:sz="4" w:space="0"/>
         </w:tcBorders>
       </w:tcPr>
     </w:tblStylePr>
@@ -15195,7 +15199,7 @@
       </w:tcPr>
     </w:tblStylePr>
   </w:style>
-  <w:style w:type="paragraph" w:customStyle="1" w:styleId="Priedas">
+  <w:style w:type="paragraph" w:styleId="Priedas" w:customStyle="1">
     <w:name w:val="Priedas"/>
     <w:basedOn w:val="Heading2"/>
     <w:next w:val="Normal"/>
@@ -15223,7 +15227,7 @@
       <w:color w:val="808080"/>
     </w:rPr>
   </w:style>
-  <w:style w:type="paragraph" w:customStyle="1" w:styleId="Tekstas">
+  <w:style w:type="paragraph" w:styleId="Tekstas" w:customStyle="1">
     <w:name w:val="Tekstas"/>
     <w:basedOn w:val="Normal"/>
     <w:next w:val="Normal"/>
@@ -15242,7 +15246,7 @@
     <w:unhideWhenUsed/>
     <w:rsid w:val="00F44608"/>
   </w:style>
-  <w:style w:type="table" w:customStyle="1" w:styleId="Lentelscel1">
+  <w:style w:type="table" w:styleId="Lentelscel1" w:customStyle="1">
     <w:name w:val="Lentelės celė1"/>
     <w:basedOn w:val="TableNormal"/>
     <w:next w:val="TableGrid"/>
@@ -15251,18 +15255,18 @@
       <w:spacing w:after="0" w:line="240" w:lineRule="auto"/>
     </w:pPr>
     <w:rPr>
-      <w:rFonts w:ascii="Times New Roman" w:eastAsiaTheme="minorEastAsia" w:hAnsi="Times New Roman"/>
+      <w:rFonts w:ascii="Times New Roman" w:hAnsi="Times New Roman" w:eastAsiaTheme="minorEastAsia"/>
       <w:szCs w:val="21"/>
       <w:lang w:val="lt-LT"/>
     </w:rPr>
     <w:tblPr>
       <w:tblBorders>
-        <w:top w:val="single" w:sz="4" w:space="0" w:color="auto"/>
-        <w:left w:val="single" w:sz="4" w:space="0" w:color="auto"/>
-        <w:bottom w:val="single" w:sz="4" w:space="0" w:color="auto"/>
-        <w:right w:val="single" w:sz="4" w:space="0" w:color="auto"/>
-        <w:insideH w:val="single" w:sz="4" w:space="0" w:color="auto"/>
-        <w:insideV w:val="single" w:sz="4" w:space="0" w:color="auto"/>
+        <w:top w:val="single" w:color="auto" w:sz="4" w:space="0"/>
+        <w:left w:val="single" w:color="auto" w:sz="4" w:space="0"/>
+        <w:bottom w:val="single" w:color="auto" w:sz="4" w:space="0"/>
+        <w:right w:val="single" w:color="auto" w:sz="4" w:space="0"/>
+        <w:insideH w:val="single" w:color="auto" w:sz="4" w:space="0"/>
+        <w:insideV w:val="single" w:color="auto" w:sz="4" w:space="0"/>
       </w:tblBorders>
     </w:tblPr>
   </w:style>
@@ -15276,7 +15280,7 @@
       <w:contextualSpacing/>
     </w:pPr>
   </w:style>
-  <w:style w:type="table" w:customStyle="1" w:styleId="Lentelscel2">
+  <w:style w:type="table" w:styleId="Lentelscel2" w:customStyle="1">
     <w:name w:val="Lentelės celė2"/>
     <w:basedOn w:val="TableNormal"/>
     <w:next w:val="TableGrid"/>
@@ -15285,18 +15289,18 @@
       <w:spacing w:after="0" w:line="240" w:lineRule="auto"/>
     </w:pPr>
     <w:rPr>
-      <w:rFonts w:ascii="Times New Roman" w:eastAsiaTheme="minorEastAsia" w:hAnsi="Times New Roman"/>
+      <w:rFonts w:ascii="Times New Roman" w:hAnsi="Times New Roman" w:eastAsiaTheme="minorEastAsia"/>
       <w:szCs w:val="21"/>
       <w:lang w:val="lt-LT"/>
     </w:rPr>
     <w:tblPr>
       <w:tblBorders>
-        <w:top w:val="single" w:sz="4" w:space="0" w:color="auto"/>
-        <w:left w:val="single" w:sz="4" w:space="0" w:color="auto"/>
-        <w:bottom w:val="single" w:sz="4" w:space="0" w:color="auto"/>
-        <w:right w:val="single" w:sz="4" w:space="0" w:color="auto"/>
-        <w:insideH w:val="single" w:sz="4" w:space="0" w:color="auto"/>
-        <w:insideV w:val="single" w:sz="4" w:space="0" w:color="auto"/>
+        <w:top w:val="single" w:color="auto" w:sz="4" w:space="0"/>
+        <w:left w:val="single" w:color="auto" w:sz="4" w:space="0"/>
+        <w:bottom w:val="single" w:color="auto" w:sz="4" w:space="0"/>
+        <w:right w:val="single" w:color="auto" w:sz="4" w:space="0"/>
+        <w:insideH w:val="single" w:color="auto" w:sz="4" w:space="0"/>
+        <w:insideV w:val="single" w:color="auto" w:sz="4" w:space="0"/>
       </w:tblBorders>
     </w:tblPr>
   </w:style>
@@ -15390,7 +15394,7 @@
       <w:szCs w:val="18"/>
     </w:rPr>
   </w:style>
-  <w:style w:type="paragraph" w:customStyle="1" w:styleId="492264E005154580AEE52859666A11498">
+  <w:style w:type="paragraph" w:styleId="492264E005154580AEE52859666A11498" w:customStyle="1">
     <w:name w:val="492264E005154580AEE52859666A11498"/>
     <w:rsid w:val="00CE4529"/>
     <w:pPr>
@@ -15405,7 +15409,7 @@
       <w:lang w:val="lt-LT"/>
     </w:rPr>
   </w:style>
-  <w:style w:type="paragraph" w:customStyle="1" w:styleId="Antratbenr">
+  <w:style w:type="paragraph" w:styleId="Antratbenr" w:customStyle="1">
     <w:name w:val="Antraštė be nr."/>
     <w:basedOn w:val="Heading1"/>
     <w:next w:val="Normal"/>
@@ -15430,7 +15434,7 @@
       <w:spacing w:after="120"/>
     </w:pPr>
   </w:style>
-  <w:style w:type="character" w:customStyle="1" w:styleId="BodyTextChar">
+  <w:style w:type="character" w:styleId="BodyTextChar" w:customStyle="1">
     <w:name w:val="Body Text Char"/>
     <w:basedOn w:val="DefaultParagraphFont"/>
     <w:link w:val="BodyText"/>
@@ -15444,7 +15448,7 @@
       <w:lang w:val="lt-LT"/>
     </w:rPr>
   </w:style>
-  <w:style w:type="numbering" w:customStyle="1" w:styleId="Style1">
+  <w:style w:type="numbering" w:styleId="Style1" w:customStyle="1">
     <w:name w:val="Style1"/>
     <w:uiPriority w:val="99"/>
     <w:rsid w:val="00EA47EB"/>
@@ -15454,7 +15458,7 @@
       </w:numPr>
     </w:pPr>
   </w:style>
-  <w:style w:type="numbering" w:customStyle="1" w:styleId="Style2">
+  <w:style w:type="numbering" w:styleId="Style2" w:customStyle="1">
     <w:name w:val="Style2"/>
     <w:uiPriority w:val="99"/>
     <w:rsid w:val="002F0C7B"/>
@@ -15464,7 +15468,7 @@
       </w:numPr>
     </w:pPr>
   </w:style>
-  <w:style w:type="paragraph" w:customStyle="1" w:styleId="Lentel">
+  <w:style w:type="paragraph" w:styleId="Lentel" w:customStyle="1">
     <w:name w:val="Lentelė"/>
     <w:basedOn w:val="Normal"/>
     <w:next w:val="Normal"/>
@@ -15479,7 +15483,7 @@
       <w:szCs w:val="22"/>
     </w:rPr>
   </w:style>
-  <w:style w:type="paragraph" w:customStyle="1" w:styleId="LentelsIeil">
+  <w:style w:type="paragraph" w:styleId="LentelsIeil" w:customStyle="1">
     <w:name w:val="Lentelės I eil."/>
     <w:basedOn w:val="Normal"/>
     <w:next w:val="Normal"/>
@@ -15554,14 +15558,14 @@
       <w:lang w:eastAsia="lt-LT"/>
     </w:rPr>
   </w:style>
-  <w:style w:type="paragraph" w:customStyle="1" w:styleId="Figure">
+  <w:style w:type="paragraph" w:styleId="Figure" w:customStyle="1">
     <w:name w:val="Figure"/>
     <w:aliases w:val="Paveikslas"/>
     <w:basedOn w:val="Normal"/>
     <w:qFormat/>
     <w:rsid w:val="007B6E7B"/>
     <w:pPr>
-      <w:framePr w:hSpace="510" w:wrap="notBeside" w:vAnchor="text" w:hAnchor="margin" w:xAlign="center" w:y="1"/>
+      <w:framePr w:hSpace="510" w:wrap="notBeside" w:hAnchor="margin" w:vAnchor="text" w:xAlign="center" w:y="1"/>
       <w:spacing w:before="200" w:after="200"/>
       <w:jc w:val="center"/>
     </w:pPr>
@@ -15587,13 +15591,13 @@
       <w:szCs w:val="20"/>
     </w:rPr>
   </w:style>
-  <w:style w:type="character" w:customStyle="1" w:styleId="FootnoteTextChar">
+  <w:style w:type="character" w:styleId="FootnoteTextChar" w:customStyle="1">
     <w:name w:val="Footnote Text Char"/>
     <w:aliases w:val="Išnašos tekstas Char"/>
     <w:link w:val="FootnoteText"/>
     <w:rsid w:val="00401D60"/>
     <w:rPr>
-      <w:rFonts w:ascii="Times New Roman" w:eastAsia="Times New Roman" w:hAnsi="Times New Roman" w:cs="Times New Roman"/>
+      <w:rFonts w:ascii="Times New Roman" w:hAnsi="Times New Roman" w:eastAsia="Times New Roman" w:cs="Times New Roman"/>
       <w:sz w:val="20"/>
       <w:szCs w:val="20"/>
       <w:lang w:val="lt-LT"/>
@@ -15610,7 +15614,7 @@
       <w:vertAlign w:val="superscript"/>
     </w:rPr>
   </w:style>
-  <w:style w:type="character" w:customStyle="1" w:styleId="TekstasChar">
+  <w:style w:type="character" w:styleId="TekstasChar" w:customStyle="1">
     <w:name w:val="Tekstas Char"/>
     <w:basedOn w:val="DefaultParagraphFont"/>
     <w:link w:val="Tekstas"/>
@@ -15622,7 +15626,7 @@
       <w:lang w:val="lt-LT"/>
     </w:rPr>
   </w:style>
-  <w:style w:type="numbering" w:customStyle="1" w:styleId="Style3">
+  <w:style w:type="numbering" w:styleId="Style3" w:customStyle="1">
     <w:name w:val="Style3"/>
     <w:uiPriority w:val="99"/>
     <w:rsid w:val="003764DB"/>
@@ -15660,7 +15664,7 @@
       <w:szCs w:val="20"/>
     </w:rPr>
   </w:style>
-  <w:style w:type="character" w:customStyle="1" w:styleId="CommentTextChar">
+  <w:style w:type="character" w:styleId="CommentTextChar" w:customStyle="1">
     <w:name w:val="Comment Text Char"/>
     <w:basedOn w:val="DefaultParagraphFont"/>
     <w:link w:val="CommentText"/>
@@ -15688,7 +15692,7 @@
       <w:bCs/>
     </w:rPr>
   </w:style>
-  <w:style w:type="character" w:customStyle="1" w:styleId="CommentSubjectChar">
+  <w:style w:type="character" w:styleId="CommentSubjectChar" w:customStyle="1">
     <w:name w:val="Comment Subject Char"/>
     <w:basedOn w:val="CommentTextChar"/>
     <w:link w:val="CommentSubject"/>
@@ -15704,7 +15708,7 @@
       <w:lang w:val="lt-LT"/>
     </w:rPr>
   </w:style>
-  <w:style w:type="paragraph" w:customStyle="1" w:styleId="Style4">
+  <w:style w:type="paragraph" w:styleId="Style4" w:customStyle="1">
     <w:name w:val="Style4"/>
     <w:basedOn w:val="TOC3"/>
     <w:rsid w:val="00197E84"/>
@@ -15755,7 +15759,7 @@
       <w:outlineLvl w:val="9"/>
     </w:pPr>
     <w:rPr>
-      <w:rFonts w:asciiTheme="majorHAnsi" w:eastAsiaTheme="majorEastAsia" w:hAnsiTheme="majorHAnsi" w:cstheme="majorBidi"/>
+      <w:rFonts w:asciiTheme="majorHAnsi" w:hAnsiTheme="majorHAnsi" w:eastAsiaTheme="majorEastAsia" w:cstheme="majorBidi"/>
       <w:b w:val="0"/>
       <w:bCs w:val="0"/>
       <w:color w:val="2E74B5" w:themeColor="accent1" w:themeShade="BF"/>
@@ -15780,7 +15784,7 @@
       <w:lang w:eastAsia="lt-LT"/>
     </w:rPr>
   </w:style>
-  <w:style w:type="paragraph" w:customStyle="1" w:styleId="Ivados">
+  <w:style w:type="paragraph" w:styleId="Ivados" w:customStyle="1">
     <w:name w:val="Išvados"/>
     <w:basedOn w:val="ListNumber"/>
     <w:rsid w:val="002C4B5E"/>
@@ -15790,6 +15794,39 @@
     </w:pPr>
   </w:style>
 </w:styles>
+</file>
+
+<file path=word/glossary/document.xml><?xml version="1.0" encoding="utf-8"?>
+<w:glossaryDocument xmlns:w14="http://schemas.microsoft.com/office/word/2010/wordml" xmlns:w="http://schemas.openxmlformats.org/wordprocessingml/2006/main">
+  <w:docParts>
+    <w:docPart>
+      <w:docPartPr>
+        <w:name w:val="DefaultPlaceholder_1081868574"/>
+        <w:category>
+          <w:name w:val="General"/>
+          <w:gallery w:val="placeholder"/>
+        </w:category>
+        <w:types>
+          <w:type w:val="bbPlcHdr"/>
+        </w:types>
+        <w:behaviors>
+          <w:behavior w:val="content"/>
+        </w:behaviors>
+        <w:guid w:val="{9c6b09fa-abb8-4eec-a4d6-db88353488e6}"/>
+      </w:docPartPr>
+      <w:docPartBody>
+        <w:p>
+          <w:r>
+            <w:rPr>
+              <w:rStyle w:val="PlaceholderText"/>
+            </w:rPr>
+            <w:t/>
+          </w:r>
+        </w:p>
+      </w:docPartBody>
+    </w:docPart>
+  </w:docParts>
+</w:glossaryDocument>
 </file>
 
 <file path=word/theme/theme1.xml><?xml version="1.0" encoding="utf-8"?>

</xml_diff>